<commit_message>
final cv, and images as well as final changes
</commit_message>
<xml_diff>
--- a/Fix Arabic.docx
+++ b/Fix Arabic.docx
@@ -10,11 +10,13 @@
           <w:numId w:val="1"/>
         </w:numPr>
         <w:rPr>
-          <w:strike/>
-        </w:rPr>
-      </w:pPr>
-      <w:r>
-        <w:rPr>
+          <w:rFonts w:cstheme="minorHAnsi"/>
+          <w:strike/>
+        </w:rPr>
+      </w:pPr>
+      <w:r>
+        <w:rPr>
+          <w:rFonts w:cstheme="minorHAnsi"/>
           <w:strike/>
         </w:rPr>
         <w:t xml:space="preserve">Fix Arabic </w:t>
@@ -28,11 +30,13 @@
           <w:numId w:val="1"/>
         </w:numPr>
         <w:rPr>
-          <w:strike/>
-        </w:rPr>
-      </w:pPr>
-      <w:r>
-        <w:rPr>
+          <w:rFonts w:cstheme="minorHAnsi"/>
+          <w:strike/>
+        </w:rPr>
+      </w:pPr>
+      <w:r>
+        <w:rPr>
+          <w:rFonts w:cstheme="minorHAnsi"/>
           <w:strike/>
         </w:rPr>
         <w:t xml:space="preserve">Nav bar in Arabic needs to match language </w:t>
@@ -46,11 +50,13 @@
           <w:numId w:val="1"/>
         </w:numPr>
         <w:rPr>
-          <w:strike/>
-        </w:rPr>
-      </w:pPr>
-      <w:r>
-        <w:rPr>
+          <w:rFonts w:cstheme="minorHAnsi"/>
+          <w:strike/>
+        </w:rPr>
+      </w:pPr>
+      <w:r>
+        <w:rPr>
+          <w:rFonts w:cstheme="minorHAnsi"/>
           <w:strike/>
         </w:rPr>
         <w:t xml:space="preserve">Change pics </w:t>
@@ -64,17 +70,20 @@
           <w:numId w:val="1"/>
         </w:numPr>
         <w:rPr>
-          <w:strike/>
-        </w:rPr>
-      </w:pPr>
-      <w:r>
-        <w:rPr>
+          <w:rFonts w:cstheme="minorHAnsi"/>
+          <w:strike/>
+        </w:rPr>
+      </w:pPr>
+      <w:r>
+        <w:rPr>
+          <w:rFonts w:cstheme="minorHAnsi"/>
           <w:strike/>
         </w:rPr>
         <w:t>Logo</w:t>
       </w:r>
       <w:r>
         <w:rPr>
+          <w:rFonts w:cstheme="minorHAnsi"/>
           <w:strike/>
         </w:rPr>
         <w:t xml:space="preserve"> </w:t>
@@ -88,11 +97,13 @@
           <w:numId w:val="1"/>
         </w:numPr>
         <w:rPr>
-          <w:strike/>
-        </w:rPr>
-      </w:pPr>
-      <w:r>
-        <w:rPr>
+          <w:rFonts w:cstheme="minorHAnsi"/>
+          <w:strike/>
+        </w:rPr>
+      </w:pPr>
+      <w:r>
+        <w:rPr>
+          <w:rFonts w:cstheme="minorHAnsi"/>
           <w:strike/>
         </w:rPr>
         <w:t xml:space="preserve">Blog posts need to have descriptions </w:t>
@@ -106,11 +117,13 @@
           <w:numId w:val="1"/>
         </w:numPr>
         <w:rPr>
-          <w:strike/>
-        </w:rPr>
-      </w:pPr>
-      <w:r>
-        <w:rPr>
+          <w:rFonts w:cstheme="minorHAnsi"/>
+          <w:strike/>
+        </w:rPr>
+      </w:pPr>
+      <w:r>
+        <w:rPr>
+          <w:rFonts w:cstheme="minorHAnsi"/>
           <w:strike/>
         </w:rPr>
         <w:t xml:space="preserve">Try and fit the service CTA on the nav bar and fix its position </w:t>
@@ -124,11 +137,13 @@
           <w:numId w:val="1"/>
         </w:numPr>
         <w:rPr>
-          <w:strike/>
-        </w:rPr>
-      </w:pPr>
-      <w:r>
-        <w:rPr>
+          <w:rFonts w:cstheme="minorHAnsi"/>
+          <w:strike/>
+        </w:rPr>
+      </w:pPr>
+      <w:r>
+        <w:rPr>
+          <w:rFonts w:cstheme="minorHAnsi"/>
           <w:strike/>
         </w:rPr>
         <w:t>Add workshop</w:t>
@@ -142,11 +157,13 @@
           <w:numId w:val="1"/>
         </w:numPr>
         <w:rPr>
-          <w:strike/>
-        </w:rPr>
-      </w:pPr>
-      <w:r>
-        <w:rPr>
+          <w:rFonts w:cstheme="minorHAnsi"/>
+          <w:strike/>
+        </w:rPr>
+      </w:pPr>
+      <w:r>
+        <w:rPr>
+          <w:rFonts w:cstheme="minorHAnsi"/>
           <w:strike/>
         </w:rPr>
         <w:t xml:space="preserve">New </w:t>
@@ -154,6 +171,7 @@
       <w:proofErr w:type="spellStart"/>
       <w:r>
         <w:rPr>
+          <w:rFonts w:cstheme="minorHAnsi"/>
           <w:strike/>
         </w:rPr>
         <w:t>cv’s</w:t>
@@ -161,6 +179,7 @@
       <w:proofErr w:type="spellEnd"/>
       <w:r>
         <w:rPr>
+          <w:rFonts w:cstheme="minorHAnsi"/>
           <w:strike/>
         </w:rPr>
         <w:t xml:space="preserve"> </w:t>
@@ -174,11 +193,13 @@
           <w:numId w:val="1"/>
         </w:numPr>
         <w:rPr>
-          <w:strike/>
-        </w:rPr>
-      </w:pPr>
-      <w:r>
-        <w:rPr>
+          <w:rFonts w:cstheme="minorHAnsi"/>
+          <w:strike/>
+        </w:rPr>
+      </w:pPr>
+      <w:r>
+        <w:rPr>
+          <w:rFonts w:cstheme="minorHAnsi"/>
           <w:strike/>
         </w:rPr>
         <w:t>7hrs</w:t>
@@ -192,23 +213,27 @@
           <w:numId w:val="1"/>
         </w:numPr>
         <w:rPr>
-          <w:strike/>
-        </w:rPr>
-      </w:pPr>
-      <w:r>
-        <w:rPr>
+          <w:rFonts w:cstheme="minorHAnsi"/>
+          <w:strike/>
+        </w:rPr>
+      </w:pPr>
+      <w:r>
+        <w:rPr>
+          <w:rFonts w:cstheme="minorHAnsi"/>
           <w:strike/>
         </w:rPr>
         <w:t>order the lab devices in order of importance</w:t>
       </w:r>
       <w:r>
         <w:rPr>
+          <w:rFonts w:cstheme="minorHAnsi"/>
           <w:strike/>
         </w:rPr>
         <w:t xml:space="preserve">  </w:t>
       </w:r>
       <w:r>
         <w:rPr>
+          <w:rFonts w:cstheme="minorHAnsi"/>
           <w:strike/>
         </w:rPr>
         <w:t xml:space="preserve"> </w:t>
@@ -222,19 +247,32 @@
           <w:numId w:val="1"/>
         </w:numPr>
         <w:rPr>
-          <w:strike/>
-        </w:rPr>
-      </w:pPr>
-      <w:r>
+          <w:rFonts w:cstheme="minorHAnsi"/>
+          <w:strike/>
+        </w:rPr>
+      </w:pPr>
+      <w:r>
+        <w:rPr>
+          <w:rFonts w:cstheme="minorHAnsi"/>
+        </w:rPr>
         <w:t xml:space="preserve">?? </w:t>
       </w:r>
       <w:r>
+        <w:rPr>
+          <w:rFonts w:cstheme="minorHAnsi"/>
+        </w:rPr>
         <w:t>fix the address text in the contact</w:t>
       </w:r>
       <w:r>
+        <w:rPr>
+          <w:rFonts w:cstheme="minorHAnsi"/>
+        </w:rPr>
         <w:t xml:space="preserve"> </w:t>
       </w:r>
       <w:r>
+        <w:rPr>
+          <w:rFonts w:cstheme="minorHAnsi"/>
+        </w:rPr>
         <w:t>---- there is no text??</w:t>
       </w:r>
     </w:p>
@@ -246,12 +284,14 @@
           <w:numId w:val="1"/>
         </w:numPr>
         <w:rPr>
+          <w:rFonts w:cstheme="minorHAnsi"/>
           <w:strike/>
         </w:rPr>
       </w:pPr>
       <w:proofErr w:type="spellStart"/>
       <w:r>
         <w:rPr>
+          <w:rFonts w:cstheme="minorHAnsi"/>
           <w:strike/>
         </w:rPr>
         <w:t>serviess</w:t>
@@ -259,12 +299,14 @@
       <w:proofErr w:type="spellEnd"/>
       <w:r>
         <w:rPr>
+          <w:rFonts w:cstheme="minorHAnsi"/>
           <w:strike/>
         </w:rPr>
         <w:t xml:space="preserve"> (double s)</w:t>
       </w:r>
       <w:r>
         <w:rPr>
+          <w:rFonts w:cstheme="minorHAnsi"/>
           <w:strike/>
         </w:rPr>
         <w:t xml:space="preserve"> </w:t>
@@ -278,11 +320,13 @@
           <w:numId w:val="1"/>
         </w:numPr>
         <w:rPr>
-          <w:strike/>
-        </w:rPr>
-      </w:pPr>
-      <w:r>
-        <w:rPr>
+          <w:rFonts w:cstheme="minorHAnsi"/>
+          <w:strike/>
+        </w:rPr>
+      </w:pPr>
+      <w:r>
+        <w:rPr>
+          <w:rFonts w:cstheme="minorHAnsi"/>
           <w:strike/>
         </w:rPr>
         <w:t xml:space="preserve">put old </w:t>
@@ -290,6 +334,7 @@
       <w:proofErr w:type="spellStart"/>
       <w:r>
         <w:rPr>
+          <w:rFonts w:cstheme="minorHAnsi"/>
           <w:strike/>
         </w:rPr>
         <w:t>cv’s</w:t>
@@ -297,6 +342,7 @@
       <w:proofErr w:type="spellEnd"/>
       <w:r>
         <w:rPr>
+          <w:rFonts w:cstheme="minorHAnsi"/>
           <w:strike/>
         </w:rPr>
         <w:t xml:space="preserve"> for people without </w:t>
@@ -304,6 +350,7 @@
       <w:proofErr w:type="spellStart"/>
       <w:r>
         <w:rPr>
+          <w:rFonts w:cstheme="minorHAnsi"/>
           <w:strike/>
         </w:rPr>
         <w:t>cv’s</w:t>
@@ -311,6 +358,7 @@
       <w:proofErr w:type="spellEnd"/>
       <w:r>
         <w:rPr>
+          <w:rFonts w:cstheme="minorHAnsi"/>
           <w:strike/>
         </w:rPr>
         <w:t xml:space="preserve"> </w:t>
@@ -324,41 +372,62 @@
           <w:numId w:val="1"/>
         </w:numPr>
         <w:rPr>
-          <w:strike/>
-        </w:rPr>
-      </w:pPr>
-      <w:r>
-        <w:rPr>
-          <w:strike/>
-        </w:rPr>
-        <w:t xml:space="preserve">cv for dad should open in Arabic when it’s on Arabic </w:t>
-      </w:r>
-    </w:p>
-    <w:p>
-      <w:pPr>
-        <w:pStyle w:val="ListParagraph"/>
-        <w:numPr>
-          <w:ilvl w:val="0"/>
-          <w:numId w:val="1"/>
-        </w:numPr>
-        <w:rPr>
-          <w:strike/>
-        </w:rPr>
-      </w:pPr>
-    </w:p>
-    <w:p>
-      <w:pPr>
-        <w:pStyle w:val="ListParagraph"/>
-        <w:numPr>
-          <w:ilvl w:val="0"/>
-          <w:numId w:val="1"/>
-        </w:numPr>
-        <w:rPr>
-          <w:strike/>
-        </w:rPr>
-      </w:pPr>
-      <w:r>
-        <w:rPr>
+          <w:rFonts w:cstheme="minorHAnsi"/>
+          <w:strike/>
+        </w:rPr>
+      </w:pPr>
+      <w:r>
+        <w:rPr>
+          <w:rFonts w:cstheme="minorHAnsi"/>
+          <w:strike/>
+        </w:rPr>
+        <w:t xml:space="preserve">cv for dad should open in Arabic when </w:t>
+      </w:r>
+      <w:proofErr w:type="gramStart"/>
+      <w:r>
+        <w:rPr>
+          <w:rFonts w:cstheme="minorHAnsi"/>
+          <w:strike/>
+        </w:rPr>
+        <w:t>it’s</w:t>
+      </w:r>
+      <w:proofErr w:type="gramEnd"/>
+      <w:r>
+        <w:rPr>
+          <w:rFonts w:cstheme="minorHAnsi"/>
+          <w:strike/>
+        </w:rPr>
+        <w:t xml:space="preserve"> on Arabic </w:t>
+      </w:r>
+    </w:p>
+    <w:p>
+      <w:pPr>
+        <w:pStyle w:val="ListParagraph"/>
+        <w:numPr>
+          <w:ilvl w:val="0"/>
+          <w:numId w:val="1"/>
+        </w:numPr>
+        <w:rPr>
+          <w:rFonts w:cstheme="minorHAnsi"/>
+          <w:strike/>
+        </w:rPr>
+      </w:pPr>
+    </w:p>
+    <w:p>
+      <w:pPr>
+        <w:pStyle w:val="ListParagraph"/>
+        <w:numPr>
+          <w:ilvl w:val="0"/>
+          <w:numId w:val="1"/>
+        </w:numPr>
+        <w:rPr>
+          <w:rFonts w:cstheme="minorHAnsi"/>
+          <w:strike/>
+        </w:rPr>
+      </w:pPr>
+      <w:r>
+        <w:rPr>
+          <w:rFonts w:cstheme="minorHAnsi"/>
           <w:strike/>
         </w:rPr>
         <w:t xml:space="preserve">put the other logo for the </w:t>
@@ -366,6 +435,7 @@
       <w:proofErr w:type="spellStart"/>
       <w:r>
         <w:rPr>
+          <w:rFonts w:cstheme="minorHAnsi"/>
           <w:strike/>
         </w:rPr>
         <w:t>mans</w:t>
@@ -373,12 +443,14 @@
       <w:proofErr w:type="spellEnd"/>
       <w:r>
         <w:rPr>
+          <w:rFonts w:cstheme="minorHAnsi"/>
           <w:strike/>
         </w:rPr>
         <w:t xml:space="preserve"> university and the title </w:t>
       </w:r>
       <w:r>
         <w:rPr>
+          <w:rFonts w:cstheme="minorHAnsi"/>
           <w:strike/>
         </w:rPr>
         <w:t>(</w:t>
@@ -386,6 +458,7 @@
       <w:proofErr w:type="spellStart"/>
       <w:r>
         <w:rPr>
+          <w:rFonts w:cstheme="minorHAnsi"/>
           <w:strike/>
         </w:rPr>
         <w:t>en</w:t>
@@ -393,6 +466,7 @@
       <w:proofErr w:type="spellEnd"/>
       <w:r>
         <w:rPr>
+          <w:rFonts w:cstheme="minorHAnsi"/>
           <w:strike/>
         </w:rPr>
         <w:t xml:space="preserve">: </w:t>
@@ -400,6 +474,7 @@
       <w:proofErr w:type="spellStart"/>
       <w:r>
         <w:rPr>
+          <w:rFonts w:cstheme="minorHAnsi"/>
           <w:strike/>
         </w:rPr>
         <w:t>poppins</w:t>
@@ -407,6 +482,7 @@
       <w:proofErr w:type="spellEnd"/>
       <w:r>
         <w:rPr>
+          <w:rFonts w:cstheme="minorHAnsi"/>
           <w:strike/>
         </w:rPr>
         <w:t xml:space="preserve">, </w:t>
@@ -414,6 +490,7 @@
       <w:proofErr w:type="spellStart"/>
       <w:r>
         <w:rPr>
+          <w:rFonts w:cstheme="minorHAnsi"/>
           <w:strike/>
         </w:rPr>
         <w:t>ar</w:t>
@@ -421,12 +498,14 @@
       <w:proofErr w:type="spellEnd"/>
       <w:r>
         <w:rPr>
+          <w:rFonts w:cstheme="minorHAnsi"/>
           <w:strike/>
         </w:rPr>
         <w:t xml:space="preserve">: </w:t>
       </w:r>
       <w:r>
         <w:rPr>
+          <w:rFonts w:cstheme="minorHAnsi"/>
           <w:strike/>
           <w:lang w:bidi="ar-EG"/>
         </w:rPr>
@@ -434,6 +513,7 @@
       </w:r>
       <w:r>
         <w:rPr>
+          <w:rFonts w:cstheme="minorHAnsi"/>
           <w:strike/>
           <w:lang w:bidi="ar-EG"/>
         </w:rPr>
@@ -441,6 +521,7 @@
       </w:r>
       <w:r>
         <w:rPr>
+          <w:rFonts w:cstheme="minorHAnsi"/>
           <w:strike/>
           <w:lang w:bidi="ar-EG"/>
         </w:rPr>
@@ -448,6 +529,7 @@
       </w:r>
       <w:r>
         <w:rPr>
+          <w:rFonts w:cstheme="minorHAnsi"/>
           <w:strike/>
           <w:lang w:bidi="ar-EG"/>
         </w:rPr>
@@ -455,26 +537,35 @@
       </w:r>
       <w:r>
         <w:rPr>
+          <w:rFonts w:cstheme="minorHAnsi"/>
           <w:strike/>
         </w:rPr>
         <w:t xml:space="preserve"> </w:t>
       </w:r>
       <w:r>
         <w:rPr>
+          <w:rFonts w:cstheme="minorHAnsi"/>
           <w:strike/>
         </w:rPr>
         <w:t>in the navbar (tomo)</w:t>
       </w:r>
       <w:r>
         <w:rPr>
+          <w:rFonts w:cstheme="minorHAnsi"/>
           <w:strike/>
         </w:rPr>
         <w:t xml:space="preserve"> </w:t>
       </w:r>
       <w:r>
+        <w:rPr>
+          <w:rFonts w:cstheme="minorHAnsi"/>
+        </w:rPr>
         <w:t>just add Mansoura logo at the footer with the logo</w:t>
       </w:r>
       <w:r>
+        <w:rPr>
+          <w:rFonts w:cstheme="minorHAnsi"/>
+        </w:rPr>
         <w:t xml:space="preserve"> if you want</w:t>
       </w:r>
     </w:p>
@@ -486,17 +577,20 @@
           <w:numId w:val="1"/>
         </w:numPr>
         <w:rPr>
-          <w:strike/>
-        </w:rPr>
-      </w:pPr>
-      <w:r>
-        <w:rPr>
+          <w:rFonts w:cstheme="minorHAnsi"/>
+          <w:strike/>
+        </w:rPr>
+      </w:pPr>
+      <w:r>
+        <w:rPr>
+          <w:rFonts w:cstheme="minorHAnsi"/>
           <w:strike/>
         </w:rPr>
         <w:t>“services cost” in the nav (tomo)</w:t>
       </w:r>
       <w:r>
         <w:rPr>
+          <w:rFonts w:cstheme="minorHAnsi"/>
           <w:strike/>
         </w:rPr>
         <w:t xml:space="preserve"> </w:t>
@@ -510,12 +604,14 @@
           <w:numId w:val="1"/>
         </w:numPr>
         <w:rPr>
+          <w:rFonts w:cstheme="minorHAnsi"/>
           <w:strike/>
         </w:rPr>
       </w:pPr>
       <w:proofErr w:type="spellStart"/>
       <w:r>
         <w:rPr>
+          <w:rFonts w:cstheme="minorHAnsi"/>
           <w:strike/>
         </w:rPr>
         <w:t>Wafd</w:t>
@@ -523,28 +619,47 @@
       <w:proofErr w:type="spellEnd"/>
       <w:r>
         <w:rPr>
+          <w:rFonts w:cstheme="minorHAnsi"/>
           <w:strike/>
         </w:rPr>
         <w:t xml:space="preserve"> sent in homepage blog section written twice fix it </w:t>
       </w:r>
       <w:proofErr w:type="spellStart"/>
       <w:r>
+        <w:rPr>
+          <w:rFonts w:cstheme="minorHAnsi"/>
+        </w:rPr>
         <w:t>it</w:t>
       </w:r>
       <w:proofErr w:type="spellEnd"/>
       <w:r>
+        <w:rPr>
+          <w:rFonts w:cstheme="minorHAnsi"/>
+        </w:rPr>
         <w:t xml:space="preserve"> </w:t>
       </w:r>
       <w:r>
+        <w:rPr>
+          <w:rFonts w:cstheme="minorHAnsi"/>
+        </w:rPr>
         <w:t xml:space="preserve">- </w:t>
       </w:r>
       <w:r>
+        <w:rPr>
+          <w:rFonts w:cstheme="minorHAnsi"/>
+        </w:rPr>
         <w:t xml:space="preserve">was the same word files in the folders </w:t>
       </w:r>
       <w:r>
+        <w:rPr>
+          <w:rFonts w:cstheme="minorHAnsi"/>
+        </w:rPr>
         <w:t>Dad</w:t>
       </w:r>
       <w:r>
+        <w:rPr>
+          <w:rFonts w:cstheme="minorHAnsi"/>
+        </w:rPr>
         <w:t xml:space="preserve"> gave me</w:t>
       </w:r>
     </w:p>
@@ -556,11 +671,13 @@
           <w:numId w:val="1"/>
         </w:numPr>
         <w:rPr>
-          <w:strike/>
-        </w:rPr>
-      </w:pPr>
-      <w:r>
-        <w:rPr>
+          <w:rFonts w:cstheme="minorHAnsi"/>
+          <w:strike/>
+        </w:rPr>
+      </w:pPr>
+      <w:r>
+        <w:rPr>
+          <w:rFonts w:cstheme="minorHAnsi"/>
           <w:strike/>
         </w:rPr>
         <w:t>Put phone numbers from the CV and put them out on "our team"</w:t>
@@ -574,11 +691,13 @@
           <w:numId w:val="1"/>
         </w:numPr>
         <w:rPr>
-          <w:strike/>
-        </w:rPr>
-      </w:pPr>
-      <w:r>
-        <w:rPr>
+          <w:rFonts w:cstheme="minorHAnsi"/>
+          <w:strike/>
+        </w:rPr>
+      </w:pPr>
+      <w:r>
+        <w:rPr>
+          <w:rFonts w:cstheme="minorHAnsi"/>
           <w:strike/>
         </w:rPr>
         <w:t xml:space="preserve">Add "Dr." To all males except </w:t>
@@ -586,6 +705,7 @@
       <w:proofErr w:type="spellStart"/>
       <w:r>
         <w:rPr>
+          <w:rFonts w:cstheme="minorHAnsi"/>
           <w:strike/>
         </w:rPr>
         <w:t>bassem</w:t>
@@ -593,6 +713,7 @@
       <w:proofErr w:type="spellEnd"/>
       <w:r>
         <w:rPr>
+          <w:rFonts w:cstheme="minorHAnsi"/>
           <w:strike/>
         </w:rPr>
         <w:t xml:space="preserve"> </w:t>
@@ -606,11 +727,13 @@
           <w:numId w:val="1"/>
         </w:numPr>
         <w:rPr>
-          <w:strike/>
-        </w:rPr>
-      </w:pPr>
-      <w:r>
-        <w:rPr>
+          <w:rFonts w:cstheme="minorHAnsi"/>
+          <w:strike/>
+        </w:rPr>
+      </w:pPr>
+      <w:r>
+        <w:rPr>
+          <w:rFonts w:cstheme="minorHAnsi"/>
           <w:strike/>
         </w:rPr>
         <w:t>Update picture for the dude dad sent on WhatsApp</w:t>
@@ -624,11 +747,13 @@
           <w:numId w:val="1"/>
         </w:numPr>
         <w:rPr>
-          <w:strike/>
-        </w:rPr>
-      </w:pPr>
-      <w:r>
-        <w:rPr>
+          <w:rFonts w:cstheme="minorHAnsi"/>
+          <w:strike/>
+        </w:rPr>
+      </w:pPr>
+      <w:r>
+        <w:rPr>
+          <w:rFonts w:cstheme="minorHAnsi"/>
           <w:strike/>
         </w:rPr>
         <w:t>Do English blogs on homepage</w:t>
@@ -641,16 +766,28 @@
           <w:ilvl w:val="0"/>
           <w:numId w:val="1"/>
         </w:numPr>
-      </w:pPr>
-      <w:r>
+        <w:rPr>
+          <w:rFonts w:cstheme="minorHAnsi"/>
+        </w:rPr>
+      </w:pPr>
+      <w:r>
+        <w:rPr>
+          <w:rFonts w:cstheme="minorHAnsi"/>
+        </w:rPr>
         <w:t xml:space="preserve">Change </w:t>
       </w:r>
       <w:proofErr w:type="spellStart"/>
       <w:r>
+        <w:rPr>
+          <w:rFonts w:cstheme="minorHAnsi"/>
+        </w:rPr>
         <w:t>mohema</w:t>
       </w:r>
       <w:proofErr w:type="spellEnd"/>
       <w:r>
+        <w:rPr>
+          <w:rFonts w:cstheme="minorHAnsi"/>
+        </w:rPr>
         <w:t xml:space="preserve"> to ro2ya </w:t>
       </w:r>
     </w:p>
@@ -662,11 +799,13 @@
           <w:numId w:val="1"/>
         </w:numPr>
         <w:rPr>
-          <w:strike/>
-        </w:rPr>
-      </w:pPr>
-      <w:r>
-        <w:rPr>
+          <w:rFonts w:cstheme="minorHAnsi"/>
+          <w:strike/>
+        </w:rPr>
+      </w:pPr>
+      <w:r>
+        <w:rPr>
+          <w:rFonts w:cstheme="minorHAnsi"/>
           <w:strike/>
         </w:rPr>
         <w:t xml:space="preserve">In the Arabic about us make a title called </w:t>
@@ -674,6 +813,7 @@
       <w:proofErr w:type="spellStart"/>
       <w:r>
         <w:rPr>
+          <w:rFonts w:cstheme="minorHAnsi"/>
           <w:strike/>
         </w:rPr>
         <w:t>nabza</w:t>
@@ -681,6 +821,7 @@
       <w:proofErr w:type="spellEnd"/>
       <w:r>
         <w:rPr>
+          <w:rFonts w:cstheme="minorHAnsi"/>
           <w:strike/>
         </w:rPr>
         <w:t xml:space="preserve"> 3an El we7da and change the pic in it to what dad will send (check email)</w:t>
@@ -693,24 +834,42 @@
           <w:ilvl w:val="0"/>
           <w:numId w:val="1"/>
         </w:numPr>
-      </w:pPr>
-      <w:r>
+        <w:rPr>
+          <w:rFonts w:cstheme="minorHAnsi"/>
+        </w:rPr>
+      </w:pPr>
+      <w:r>
+        <w:rPr>
+          <w:rFonts w:cstheme="minorHAnsi"/>
+        </w:rPr>
         <w:t xml:space="preserve">Under the events page change </w:t>
       </w:r>
       <w:proofErr w:type="spellStart"/>
       <w:r>
+        <w:rPr>
+          <w:rFonts w:cstheme="minorHAnsi"/>
+        </w:rPr>
         <w:t>mandobeen</w:t>
       </w:r>
       <w:proofErr w:type="spellEnd"/>
       <w:r>
+        <w:rPr>
+          <w:rFonts w:cstheme="minorHAnsi"/>
+        </w:rPr>
         <w:t xml:space="preserve"> to </w:t>
       </w:r>
       <w:proofErr w:type="spellStart"/>
       <w:r>
+        <w:rPr>
+          <w:rFonts w:cstheme="minorHAnsi"/>
+        </w:rPr>
         <w:t>wofood</w:t>
       </w:r>
       <w:proofErr w:type="spellEnd"/>
       <w:r>
+        <w:rPr>
+          <w:rFonts w:cstheme="minorHAnsi"/>
+        </w:rPr>
         <w:t xml:space="preserve"> </w:t>
       </w:r>
     </w:p>
@@ -722,11 +881,13 @@
           <w:numId w:val="1"/>
         </w:numPr>
         <w:rPr>
-          <w:strike/>
-        </w:rPr>
-      </w:pPr>
-      <w:r>
-        <w:rPr>
+          <w:rFonts w:cstheme="minorHAnsi"/>
+          <w:strike/>
+        </w:rPr>
+      </w:pPr>
+      <w:r>
+        <w:rPr>
+          <w:rFonts w:cstheme="minorHAnsi"/>
           <w:strike/>
         </w:rPr>
         <w:t xml:space="preserve">In lab devices change </w:t>
@@ -734,6 +895,7 @@
       <w:proofErr w:type="spellStart"/>
       <w:r>
         <w:rPr>
+          <w:rFonts w:cstheme="minorHAnsi"/>
           <w:strike/>
         </w:rPr>
         <w:t>aghezet</w:t>
@@ -741,6 +903,7 @@
       <w:proofErr w:type="spellEnd"/>
       <w:r>
         <w:rPr>
+          <w:rFonts w:cstheme="minorHAnsi"/>
           <w:strike/>
         </w:rPr>
         <w:t xml:space="preserve"> ma3amel to </w:t>
@@ -749,6 +912,7 @@
       <w:proofErr w:type="gramStart"/>
       <w:r>
         <w:rPr>
+          <w:rFonts w:cstheme="minorHAnsi"/>
           <w:strike/>
         </w:rPr>
         <w:t>ah.hezet</w:t>
@@ -757,6 +921,7 @@
       <w:proofErr w:type="gramEnd"/>
       <w:r>
         <w:rPr>
+          <w:rFonts w:cstheme="minorHAnsi"/>
           <w:strike/>
         </w:rPr>
         <w:t xml:space="preserve"> El we7da </w:t>
@@ -770,17 +935,20 @@
           <w:numId w:val="1"/>
         </w:numPr>
         <w:rPr>
-          <w:strike/>
-        </w:rPr>
-      </w:pPr>
-      <w:r>
-        <w:rPr>
+          <w:rFonts w:cstheme="minorHAnsi"/>
+          <w:strike/>
+        </w:rPr>
+      </w:pPr>
+      <w:r>
+        <w:rPr>
+          <w:rFonts w:cstheme="minorHAnsi"/>
           <w:strike/>
         </w:rPr>
         <w:t xml:space="preserve">fix the blog titles to be brief </w:t>
       </w:r>
       <w:r>
         <w:rPr>
+          <w:rFonts w:cstheme="minorHAnsi"/>
           <w:strike/>
         </w:rPr>
         <w:t xml:space="preserve">– </w:t>
@@ -794,23 +962,27 @@
           <w:numId w:val="1"/>
         </w:numPr>
         <w:rPr>
-          <w:strike/>
-        </w:rPr>
-      </w:pPr>
-      <w:r>
-        <w:rPr>
+          <w:rFonts w:cstheme="minorHAnsi"/>
+          <w:strike/>
+        </w:rPr>
+      </w:pPr>
+      <w:r>
+        <w:rPr>
+          <w:rFonts w:cstheme="minorHAnsi"/>
           <w:strike/>
         </w:rPr>
         <w:t>put 2 pictures of him with his staff and him with the big group of heads on the stairs (the other 2 are small size)</w:t>
       </w:r>
       <w:r>
         <w:rPr>
+          <w:rFonts w:cstheme="minorHAnsi"/>
           <w:strike/>
         </w:rPr>
         <w:t xml:space="preserve"> add </w:t>
       </w:r>
       <w:r>
         <w:rPr>
+          <w:rFonts w:cstheme="minorHAnsi"/>
           <w:b/>
           <w:bCs/>
           <w:strike/>
@@ -826,11 +998,13 @@
           <w:numId w:val="1"/>
         </w:numPr>
         <w:rPr>
-          <w:strike/>
-        </w:rPr>
-      </w:pPr>
-      <w:r>
-        <w:rPr>
+          <w:rFonts w:cstheme="minorHAnsi"/>
+          <w:strike/>
+        </w:rPr>
+      </w:pPr>
+      <w:r>
+        <w:rPr>
+          <w:rFonts w:cstheme="minorHAnsi"/>
           <w:strike/>
         </w:rPr>
         <w:t xml:space="preserve">Slides </w:t>
@@ -838,6 +1012,7 @@
       <w:proofErr w:type="gramStart"/>
       <w:r>
         <w:rPr>
+          <w:rFonts w:cstheme="minorHAnsi"/>
           <w:strike/>
         </w:rPr>
         <w:t>in  homepage</w:t>
@@ -845,6 +1020,7 @@
       <w:proofErr w:type="gramEnd"/>
       <w:r>
         <w:rPr>
+          <w:rFonts w:cstheme="minorHAnsi"/>
           <w:strike/>
         </w:rPr>
         <w:t xml:space="preserve"> swap SEM and Zeta</w:t>
@@ -857,8 +1033,14 @@
           <w:ilvl w:val="0"/>
           <w:numId w:val="1"/>
         </w:numPr>
-      </w:pPr>
-      <w:r>
+        <w:rPr>
+          <w:rFonts w:cstheme="minorHAnsi"/>
+        </w:rPr>
+      </w:pPr>
+      <w:r>
+        <w:rPr>
+          <w:rFonts w:cstheme="minorHAnsi"/>
+        </w:rPr>
         <w:t>Add email, phone number, and address to the contact us section from old site</w:t>
       </w:r>
     </w:p>
@@ -870,11 +1052,13 @@
           <w:numId w:val="1"/>
         </w:numPr>
         <w:rPr>
-          <w:strike/>
-        </w:rPr>
-      </w:pPr>
-      <w:r>
-        <w:rPr>
+          <w:rFonts w:cstheme="minorHAnsi"/>
+          <w:strike/>
+        </w:rPr>
+      </w:pPr>
+      <w:r>
+        <w:rPr>
+          <w:rFonts w:cstheme="minorHAnsi"/>
           <w:strike/>
         </w:rPr>
         <w:t>Service cost CTA on navbar get it to open in a new tab</w:t>
@@ -888,29 +1072,36 @@
           <w:numId w:val="1"/>
         </w:numPr>
         <w:rPr>
-          <w:strike/>
-        </w:rPr>
-      </w:pPr>
-      <w:r>
-        <w:rPr>
+          <w:rFonts w:cstheme="minorHAnsi"/>
+          <w:strike/>
+        </w:rPr>
+      </w:pPr>
+      <w:r>
+        <w:rPr>
+          <w:rFonts w:cstheme="minorHAnsi"/>
           <w:strike/>
         </w:rPr>
         <w:t xml:space="preserve">Background for contact from the ged3an video (in email footer from dad) </w:t>
       </w:r>
       <w:r>
         <w:rPr>
+          <w:rFonts w:cstheme="minorHAnsi"/>
           <w:strike/>
         </w:rPr>
         <w:t>-</w:t>
       </w:r>
       <w:r>
         <w:rPr>
+          <w:rFonts w:cstheme="minorHAnsi"/>
           <w:b/>
           <w:bCs/>
         </w:rPr>
         <w:t>bad quality</w:t>
       </w:r>
       <w:r>
+        <w:rPr>
+          <w:rFonts w:cstheme="minorHAnsi"/>
+        </w:rPr>
         <w:t>-</w:t>
       </w:r>
     </w:p>
@@ -922,11 +1113,13 @@
           <w:numId w:val="1"/>
         </w:numPr>
         <w:rPr>
-          <w:strike/>
-        </w:rPr>
-      </w:pPr>
-      <w:r>
-        <w:rPr>
+          <w:rFonts w:cstheme="minorHAnsi"/>
+          <w:strike/>
+        </w:rPr>
+      </w:pPr>
+      <w:r>
+        <w:rPr>
+          <w:rFonts w:cstheme="minorHAnsi"/>
           <w:strike/>
         </w:rPr>
         <w:t xml:space="preserve">Background About strawberry </w:t>
@@ -940,11 +1133,13 @@
           <w:numId w:val="1"/>
         </w:numPr>
         <w:rPr>
-          <w:strike/>
-        </w:rPr>
-      </w:pPr>
-      <w:r>
-        <w:rPr>
+          <w:rFonts w:cstheme="minorHAnsi"/>
+          <w:strike/>
+        </w:rPr>
+      </w:pPr>
+      <w:r>
+        <w:rPr>
+          <w:rFonts w:cstheme="minorHAnsi"/>
           <w:strike/>
         </w:rPr>
         <w:t xml:space="preserve">Background Events Opening ceremony (add logo of the EM unit and MU logo to the </w:t>
@@ -952,6 +1147,7 @@
       <w:proofErr w:type="spellStart"/>
       <w:r>
         <w:rPr>
+          <w:rFonts w:cstheme="minorHAnsi"/>
           <w:strike/>
         </w:rPr>
         <w:t>img</w:t>
@@ -959,6 +1155,7 @@
       <w:proofErr w:type="spellEnd"/>
       <w:r>
         <w:rPr>
+          <w:rFonts w:cstheme="minorHAnsi"/>
           <w:strike/>
         </w:rPr>
         <w:t>)</w:t>
@@ -972,11 +1169,13 @@
           <w:numId w:val="1"/>
         </w:numPr>
         <w:rPr>
-          <w:strike/>
-        </w:rPr>
-      </w:pPr>
-      <w:r>
-        <w:rPr>
+          <w:rFonts w:cstheme="minorHAnsi"/>
+          <w:strike/>
+        </w:rPr>
+      </w:pPr>
+      <w:r>
+        <w:rPr>
+          <w:rFonts w:cstheme="minorHAnsi"/>
           <w:strike/>
         </w:rPr>
         <w:t xml:space="preserve">Background for lab devices </w:t>
@@ -990,11 +1189,13 @@
           <w:numId w:val="1"/>
         </w:numPr>
         <w:rPr>
-          <w:strike/>
-        </w:rPr>
-      </w:pPr>
-      <w:r>
-        <w:rPr>
+          <w:rFonts w:cstheme="minorHAnsi"/>
+          <w:strike/>
+        </w:rPr>
+      </w:pPr>
+      <w:r>
+        <w:rPr>
+          <w:rFonts w:cstheme="minorHAnsi"/>
           <w:strike/>
         </w:rPr>
         <w:t xml:space="preserve">In blogs </w:t>
@@ -1002,6 +1203,7 @@
       <w:proofErr w:type="spellStart"/>
       <w:r>
         <w:rPr>
+          <w:rFonts w:cstheme="minorHAnsi"/>
           <w:strike/>
         </w:rPr>
         <w:t>arabic</w:t>
@@ -1009,6 +1211,7 @@
       <w:proofErr w:type="spellEnd"/>
       <w:r>
         <w:rPr>
+          <w:rFonts w:cstheme="minorHAnsi"/>
           <w:strike/>
         </w:rPr>
         <w:t xml:space="preserve"> TITLE for Dr </w:t>
@@ -1016,6 +1219,7 @@
       <w:proofErr w:type="spellStart"/>
       <w:r>
         <w:rPr>
+          <w:rFonts w:cstheme="minorHAnsi"/>
           <w:strike/>
         </w:rPr>
         <w:t>khedr</w:t>
@@ -1023,12 +1227,14 @@
       <w:proofErr w:type="spellEnd"/>
       <w:r>
         <w:rPr>
+          <w:rFonts w:cstheme="minorHAnsi"/>
           <w:strike/>
         </w:rPr>
         <w:t xml:space="preserve"> </w:t>
       </w:r>
       <w:r>
         <w:rPr>
+          <w:rFonts w:cstheme="minorHAnsi"/>
           <w:strike/>
           <w:rtl/>
         </w:rPr>
@@ -1043,11 +1249,13 @@
           <w:numId w:val="1"/>
         </w:numPr>
         <w:rPr>
-          <w:strike/>
-        </w:rPr>
-      </w:pPr>
-      <w:r>
-        <w:rPr>
+          <w:rFonts w:cstheme="minorHAnsi"/>
+          <w:strike/>
+        </w:rPr>
+      </w:pPr>
+      <w:r>
+        <w:rPr>
+          <w:rFonts w:cstheme="minorHAnsi"/>
           <w:strike/>
         </w:rPr>
         <w:t>Fix the workshop blog photos (group photo as main photo)</w:t>
@@ -1060,14 +1268,21 @@
           <w:ilvl w:val="0"/>
           <w:numId w:val="1"/>
         </w:numPr>
-      </w:pPr>
-      <w:r>
-        <w:rPr>
+        <w:rPr>
+          <w:rFonts w:cstheme="minorHAnsi"/>
+        </w:rPr>
+      </w:pPr>
+      <w:r>
+        <w:rPr>
+          <w:rFonts w:cstheme="minorHAnsi"/>
           <w:strike/>
         </w:rPr>
         <w:t>Add Arabic text to the lab devices (on old website there is a read more on some of them take that and add it to what I already have).</w:t>
       </w:r>
       <w:r>
+        <w:rPr>
+          <w:rFonts w:cstheme="minorHAnsi"/>
+        </w:rPr>
         <w:t xml:space="preserve"> Then translate to English </w:t>
       </w:r>
     </w:p>
@@ -1079,15 +1294,20 @@
           <w:numId w:val="1"/>
         </w:numPr>
         <w:rPr>
-          <w:strike/>
-        </w:rPr>
-      </w:pPr>
-      <w:r>
+          <w:rFonts w:cstheme="minorHAnsi"/>
+          <w:strike/>
+        </w:rPr>
+      </w:pPr>
+      <w:r>
+        <w:rPr>
+          <w:rFonts w:cstheme="minorHAnsi"/>
+        </w:rPr>
         <w:lastRenderedPageBreak/>
         <w:t xml:space="preserve"> </w:t>
       </w:r>
       <w:r>
         <w:rPr>
+          <w:rFonts w:cstheme="minorHAnsi"/>
           <w:strike/>
         </w:rPr>
         <w:t xml:space="preserve">Fix the personal </w:t>
@@ -1095,6 +1315,7 @@
       <w:proofErr w:type="spellStart"/>
       <w:r>
         <w:rPr>
+          <w:rFonts w:cstheme="minorHAnsi"/>
           <w:strike/>
         </w:rPr>
         <w:t>imgs</w:t>
@@ -1102,6 +1323,7 @@
       <w:proofErr w:type="spellEnd"/>
       <w:r>
         <w:rPr>
+          <w:rFonts w:cstheme="minorHAnsi"/>
           <w:strike/>
         </w:rPr>
         <w:t xml:space="preserve"> make then better contrast </w:t>
@@ -1115,11 +1337,13 @@
           <w:numId w:val="1"/>
         </w:numPr>
         <w:rPr>
-          <w:strike/>
-        </w:rPr>
-      </w:pPr>
-      <w:r>
-        <w:rPr>
+          <w:rFonts w:cstheme="minorHAnsi"/>
+          <w:strike/>
+        </w:rPr>
+      </w:pPr>
+      <w:r>
+        <w:rPr>
+          <w:rFonts w:cstheme="minorHAnsi"/>
           <w:strike/>
         </w:rPr>
         <w:t xml:space="preserve">About us </w:t>
@@ -1127,6 +1351,7 @@
       <w:proofErr w:type="spellStart"/>
       <w:r>
         <w:rPr>
+          <w:rFonts w:cstheme="minorHAnsi"/>
           <w:strike/>
         </w:rPr>
         <w:t>img</w:t>
@@ -1134,6 +1359,7 @@
       <w:proofErr w:type="spellEnd"/>
       <w:r>
         <w:rPr>
+          <w:rFonts w:cstheme="minorHAnsi"/>
           <w:strike/>
         </w:rPr>
         <w:t xml:space="preserve"> change </w:t>
@@ -1146,214 +1372,2001 @@
           <w:ilvl w:val="0"/>
           <w:numId w:val="1"/>
         </w:numPr>
-      </w:pPr>
-      <w:r>
-        <w:t xml:space="preserve">English and Arabic </w:t>
-      </w:r>
-      <w:r>
-        <w:t xml:space="preserve">Mission vision and </w:t>
-      </w:r>
-      <w:r>
-        <w:t xml:space="preserve">goal from website (justify right for </w:t>
+        <w:rPr>
+          <w:rFonts w:cstheme="minorHAnsi"/>
+          <w:strike/>
+        </w:rPr>
+      </w:pPr>
+    </w:p>
+    <w:p>
+      <w:pPr>
+        <w:pStyle w:val="ListParagraph"/>
+        <w:numPr>
+          <w:ilvl w:val="0"/>
+          <w:numId w:val="1"/>
+        </w:numPr>
+        <w:rPr>
+          <w:rFonts w:cstheme="minorHAnsi"/>
+          <w:strike/>
+        </w:rPr>
+      </w:pPr>
+      <w:r>
+        <w:rPr>
+          <w:rFonts w:cstheme="minorHAnsi"/>
+          <w:strike/>
+        </w:rPr>
+        <w:t>Make the homepage sliders fit the screen and not that big</w:t>
+      </w:r>
+    </w:p>
+    <w:p>
+      <w:pPr>
+        <w:pStyle w:val="ListParagraph"/>
+        <w:numPr>
+          <w:ilvl w:val="0"/>
+          <w:numId w:val="1"/>
+        </w:numPr>
+        <w:rPr>
+          <w:rFonts w:cstheme="minorHAnsi"/>
+          <w:strike/>
+        </w:rPr>
+      </w:pPr>
+      <w:r>
+        <w:rPr>
+          <w:rFonts w:cstheme="minorHAnsi"/>
+          <w:strike/>
+        </w:rPr>
+        <w:t xml:space="preserve">Mobile navbar burger </w:t>
+      </w:r>
+    </w:p>
+    <w:p>
+      <w:pPr>
+        <w:pStyle w:val="ListParagraph"/>
+        <w:numPr>
+          <w:ilvl w:val="0"/>
+          <w:numId w:val="1"/>
+        </w:numPr>
+        <w:rPr>
+          <w:rFonts w:cstheme="minorHAnsi"/>
+          <w:strike/>
+        </w:rPr>
+      </w:pPr>
+      <w:r>
+        <w:rPr>
+          <w:rFonts w:cstheme="minorHAnsi"/>
+          <w:strike/>
+        </w:rPr>
+        <w:t>----</w:t>
       </w:r>
       <w:proofErr w:type="spellStart"/>
       <w:r>
+        <w:rPr>
+          <w:rFonts w:cstheme="minorHAnsi"/>
+          <w:strike/>
+        </w:rPr>
+        <w:t>Lastest</w:t>
+      </w:r>
+      <w:proofErr w:type="spellEnd"/>
+      <w:r>
+        <w:rPr>
+          <w:rFonts w:cstheme="minorHAnsi"/>
+          <w:strike/>
+        </w:rPr>
+        <w:t xml:space="preserve"> Yasser Shabana CV---- (</w:t>
+      </w:r>
+      <w:proofErr w:type="spellStart"/>
+      <w:r>
+        <w:rPr>
+          <w:rFonts w:cstheme="minorHAnsi"/>
+          <w:strike/>
+        </w:rPr>
+        <w:t>ar</w:t>
+      </w:r>
+      <w:proofErr w:type="spellEnd"/>
+      <w:r>
+        <w:rPr>
+          <w:rFonts w:cstheme="minorHAnsi"/>
+          <w:strike/>
+        </w:rPr>
+        <w:t xml:space="preserve"> and </w:t>
+      </w:r>
+      <w:proofErr w:type="spellStart"/>
+      <w:r>
+        <w:rPr>
+          <w:rFonts w:cstheme="minorHAnsi"/>
+          <w:strike/>
+        </w:rPr>
+        <w:t>eng</w:t>
+      </w:r>
+      <w:proofErr w:type="spellEnd"/>
+      <w:r>
+        <w:rPr>
+          <w:rFonts w:cstheme="minorHAnsi"/>
+          <w:strike/>
+        </w:rPr>
+        <w:t>)</w:t>
+      </w:r>
+    </w:p>
+    <w:p>
+      <w:pPr>
+        <w:ind w:left="360"/>
+        <w:rPr>
+          <w:rFonts w:cstheme="minorHAnsi"/>
+        </w:rPr>
+      </w:pPr>
+    </w:p>
+    <w:p>
+      <w:pPr>
+        <w:ind w:left="360"/>
+        <w:rPr>
+          <w:rFonts w:cstheme="minorHAnsi"/>
+          <w:b/>
+          <w:bCs/>
+        </w:rPr>
+      </w:pPr>
+      <w:r>
+        <w:rPr>
+          <w:rFonts w:cstheme="minorHAnsi"/>
+          <w:b/>
+          <w:bCs/>
+        </w:rPr>
+        <w:t>Final Edits:</w:t>
+      </w:r>
+    </w:p>
+    <w:p>
+      <w:pPr>
+        <w:pStyle w:val="ListParagraph"/>
+        <w:numPr>
+          <w:ilvl w:val="0"/>
+          <w:numId w:val="1"/>
+        </w:numPr>
+        <w:rPr>
+          <w:rFonts w:cstheme="minorHAnsi"/>
+          <w:i/>
+          <w:iCs/>
+          <w:strike/>
+        </w:rPr>
+      </w:pPr>
+      <w:r>
+        <w:rPr>
+          <w:rFonts w:cstheme="minorHAnsi"/>
+          <w:strike/>
+        </w:rPr>
+        <w:t>Make English version of team and scientific consultants</w:t>
+      </w:r>
+      <w:r>
+        <w:rPr>
+          <w:rFonts w:cstheme="minorHAnsi"/>
+          <w:strike/>
+        </w:rPr>
+        <w:t xml:space="preserve"> </w:t>
+      </w:r>
+      <w:r>
+        <w:rPr>
+          <w:rFonts w:cstheme="minorHAnsi"/>
+          <w:i/>
+          <w:iCs/>
+          <w:strike/>
+        </w:rPr>
+        <w:t xml:space="preserve">(“our team in </w:t>
+      </w:r>
+      <w:proofErr w:type="spellStart"/>
+      <w:r>
+        <w:rPr>
+          <w:rFonts w:cstheme="minorHAnsi"/>
+          <w:i/>
+          <w:iCs/>
+          <w:strike/>
+        </w:rPr>
+        <w:t>english</w:t>
+      </w:r>
+      <w:proofErr w:type="spellEnd"/>
+      <w:r>
+        <w:rPr>
+          <w:rFonts w:cstheme="minorHAnsi"/>
+          <w:i/>
+          <w:iCs/>
+          <w:strike/>
+        </w:rPr>
+        <w:t>” word file in C/Design Studio/M.U.)</w:t>
+      </w:r>
+    </w:p>
+    <w:p>
+      <w:pPr>
+        <w:pStyle w:val="ListParagraph"/>
+        <w:numPr>
+          <w:ilvl w:val="0"/>
+          <w:numId w:val="1"/>
+        </w:numPr>
+        <w:rPr>
+          <w:rFonts w:cstheme="minorHAnsi"/>
+          <w:strike/>
+        </w:rPr>
+      </w:pPr>
+      <w:r>
+        <w:rPr>
+          <w:rFonts w:cstheme="minorHAnsi"/>
+          <w:strike/>
+        </w:rPr>
+        <w:t>Change “</w:t>
+      </w:r>
+      <w:proofErr w:type="spellStart"/>
+      <w:r>
+        <w:rPr>
+          <w:rFonts w:cstheme="minorHAnsi"/>
+          <w:strike/>
+        </w:rPr>
+        <w:t>nabza</w:t>
+      </w:r>
+      <w:proofErr w:type="spellEnd"/>
+      <w:r>
+        <w:rPr>
+          <w:rFonts w:cstheme="minorHAnsi"/>
+          <w:strike/>
+        </w:rPr>
+        <w:t xml:space="preserve"> </w:t>
+      </w:r>
+      <w:proofErr w:type="spellStart"/>
+      <w:r>
+        <w:rPr>
+          <w:rFonts w:cstheme="minorHAnsi"/>
+          <w:strike/>
+        </w:rPr>
+        <w:t>mokhtasara</w:t>
+      </w:r>
+      <w:proofErr w:type="spellEnd"/>
+      <w:r>
+        <w:rPr>
+          <w:rFonts w:cstheme="minorHAnsi"/>
+          <w:strike/>
+        </w:rPr>
+        <w:t xml:space="preserve">” to “el sera el </w:t>
+      </w:r>
+      <w:proofErr w:type="spellStart"/>
+      <w:r>
+        <w:rPr>
+          <w:rFonts w:cstheme="minorHAnsi"/>
+          <w:strike/>
+        </w:rPr>
+        <w:t>zatya</w:t>
+      </w:r>
+      <w:proofErr w:type="spellEnd"/>
+      <w:r>
+        <w:rPr>
+          <w:rFonts w:cstheme="minorHAnsi"/>
+          <w:strike/>
+        </w:rPr>
+        <w:t>”</w:t>
+      </w:r>
+      <w:r>
+        <w:rPr>
+          <w:rFonts w:cstheme="minorHAnsi"/>
+          <w:strike/>
+        </w:rPr>
+        <w:t xml:space="preserve"> in Our team and Scientific Consultants in Arabic about us</w:t>
+      </w:r>
+    </w:p>
+    <w:p>
+      <w:pPr>
+        <w:pStyle w:val="ListParagraph"/>
+        <w:numPr>
+          <w:ilvl w:val="0"/>
+          <w:numId w:val="1"/>
+        </w:numPr>
+        <w:rPr>
+          <w:rFonts w:cstheme="minorHAnsi"/>
+          <w:strike/>
+        </w:rPr>
+      </w:pPr>
+      <w:r>
+        <w:rPr>
+          <w:rFonts w:cstheme="minorHAnsi"/>
+          <w:strike/>
+        </w:rPr>
+        <w:t xml:space="preserve">Add phone numbers in our team in </w:t>
+      </w:r>
+      <w:proofErr w:type="spellStart"/>
+      <w:r>
+        <w:rPr>
+          <w:rFonts w:cstheme="minorHAnsi"/>
+          <w:strike/>
+        </w:rPr>
         <w:t>arabic</w:t>
       </w:r>
       <w:proofErr w:type="spellEnd"/>
-      <w:r>
+    </w:p>
+    <w:p>
+      <w:pPr>
+        <w:pStyle w:val="ListParagraph"/>
+        <w:numPr>
+          <w:ilvl w:val="0"/>
+          <w:numId w:val="1"/>
+        </w:numPr>
+        <w:rPr>
+          <w:rFonts w:cstheme="minorHAnsi"/>
+          <w:i/>
+          <w:iCs/>
+          <w:strike/>
+        </w:rPr>
+      </w:pPr>
+      <w:r>
+        <w:rPr>
+          <w:rFonts w:cstheme="minorHAnsi"/>
+          <w:strike/>
+        </w:rPr>
+        <w:t>Update CVs</w:t>
+      </w:r>
+      <w:r>
+        <w:rPr>
+          <w:rFonts w:cstheme="minorHAnsi"/>
+          <w:strike/>
+        </w:rPr>
+        <w:t xml:space="preserve"> </w:t>
+      </w:r>
+      <w:r>
+        <w:rPr>
+          <w:rFonts w:cstheme="minorHAnsi"/>
+          <w:i/>
+          <w:iCs/>
+          <w:strike/>
+        </w:rPr>
+        <w:t>(now on design studio/M.U. Electronic Microscope Website)</w:t>
+      </w:r>
+    </w:p>
+    <w:p>
+      <w:pPr>
+        <w:rPr>
+          <w:rFonts w:cstheme="minorHAnsi"/>
+          <w:strike/>
+        </w:rPr>
+      </w:pPr>
+    </w:p>
+    <w:p>
+      <w:pPr>
+        <w:pStyle w:val="ListParagraph"/>
+        <w:numPr>
+          <w:ilvl w:val="0"/>
+          <w:numId w:val="1"/>
+        </w:numPr>
+        <w:rPr>
+          <w:rFonts w:cstheme="minorHAnsi"/>
+          <w:strike/>
+        </w:rPr>
+      </w:pPr>
+      <w:r>
+        <w:rPr>
+          <w:rFonts w:cstheme="minorHAnsi"/>
+          <w:strike/>
+        </w:rPr>
+        <w:t xml:space="preserve">*** </w:t>
+      </w:r>
+      <w:r>
+        <w:rPr>
+          <w:rFonts w:cstheme="minorHAnsi"/>
+          <w:strike/>
+        </w:rPr>
+        <w:t>In lab devices put the model names under the titles</w:t>
+      </w:r>
+    </w:p>
+    <w:p>
+      <w:pPr>
+        <w:pStyle w:val="ListParagraph"/>
+        <w:numPr>
+          <w:ilvl w:val="0"/>
+          <w:numId w:val="1"/>
+        </w:numPr>
+        <w:rPr>
+          <w:rFonts w:cstheme="minorHAnsi"/>
+          <w:strike/>
+        </w:rPr>
+      </w:pPr>
+      <w:r>
+        <w:rPr>
+          <w:rFonts w:cstheme="minorHAnsi"/>
+          <w:strike/>
+        </w:rPr>
+        <w:t xml:space="preserve">*** </w:t>
+      </w:r>
+      <w:r>
+        <w:rPr>
+          <w:rFonts w:cstheme="minorHAnsi"/>
+          <w:strike/>
+        </w:rPr>
+        <w:t>Reorder lab devices to be the same order as in the old site</w:t>
+      </w:r>
+    </w:p>
+    <w:p>
+      <w:pPr>
+        <w:pStyle w:val="ListParagraph"/>
+        <w:numPr>
+          <w:ilvl w:val="0"/>
+          <w:numId w:val="1"/>
+        </w:numPr>
+        <w:rPr>
+          <w:rFonts w:cstheme="minorHAnsi"/>
+          <w:strike/>
+        </w:rPr>
+      </w:pPr>
+      <w:r>
+        <w:rPr>
+          <w:rFonts w:cstheme="minorHAnsi"/>
+          <w:strike/>
+        </w:rPr>
+        <w:t>Change the description of the critical point dryer to “It is used to dry biological samples prepared for examination with a scanning electron microscope, after the absolute ethanol drying stage, where ethanol is exchanged with liquid carbon dioxide and this is done under pressure and its drying is characterized by preserving the surface details of the sample.”</w:t>
+      </w:r>
+    </w:p>
+    <w:p>
+      <w:pPr>
+        <w:pStyle w:val="ListParagraph"/>
+        <w:numPr>
+          <w:ilvl w:val="0"/>
+          <w:numId w:val="1"/>
+        </w:numPr>
+        <w:rPr>
+          <w:rFonts w:cstheme="minorHAnsi"/>
+          <w:strike/>
+        </w:rPr>
+      </w:pPr>
+      <w:r>
+        <w:rPr>
+          <w:rFonts w:cstheme="minorHAnsi"/>
+          <w:strike/>
+        </w:rPr>
+        <w:t>Change the description of the digital PH Meter and thermometer to “The pH meter is used to know the number of acidity and alkalinity in the various solutions used in the treatment of the samples to be tested, such as buffers used in the preparation of fixatives and others. It usually consists of a special electrode (glass electrode) connected to an electronic scale that measures and displays the pH number with the ability to identify the temperature.”</w:t>
+      </w:r>
+    </w:p>
+    <w:p>
+      <w:pPr>
+        <w:pStyle w:val="ListParagraph"/>
+        <w:numPr>
+          <w:ilvl w:val="0"/>
+          <w:numId w:val="1"/>
+        </w:numPr>
+        <w:rPr>
+          <w:rFonts w:cstheme="minorHAnsi"/>
+          <w:strike/>
+        </w:rPr>
+      </w:pPr>
+      <w:r>
+        <w:rPr>
+          <w:rFonts w:cstheme="minorHAnsi"/>
+          <w:strike/>
+        </w:rPr>
+        <w:t xml:space="preserve">Change the description of the Tissue Rotator </w:t>
+      </w:r>
+      <w:r>
+        <w:rPr>
+          <w:rFonts w:cstheme="minorHAnsi"/>
+          <w:strike/>
+        </w:rPr>
+        <w:t>to</w:t>
+      </w:r>
+      <w:r>
+        <w:rPr>
+          <w:rFonts w:cstheme="minorHAnsi"/>
+          <w:strike/>
+        </w:rPr>
+        <w:t xml:space="preserve"> “This device is used to stir, mix and mix tissue and biological samples slowly by rotating the device at different slow speeds within the chemicals during the different preparation processes for long periods so as to ensure the permeation of the substances inside the samples.”</w:t>
+      </w:r>
+    </w:p>
+    <w:p>
+      <w:pPr>
+        <w:pStyle w:val="ListParagraph"/>
+        <w:numPr>
+          <w:ilvl w:val="0"/>
+          <w:numId w:val="1"/>
+        </w:numPr>
+        <w:rPr>
+          <w:rFonts w:cstheme="minorHAnsi"/>
+          <w:strike/>
+        </w:rPr>
+      </w:pPr>
+      <w:r>
+        <w:rPr>
+          <w:rFonts w:cstheme="minorHAnsi"/>
+          <w:strike/>
+        </w:rPr>
+        <w:t xml:space="preserve">Change picture of four spot </w:t>
+      </w:r>
+      <w:proofErr w:type="spellStart"/>
+      <w:r>
+        <w:rPr>
+          <w:rFonts w:cstheme="minorHAnsi"/>
+          <w:strike/>
+        </w:rPr>
+        <w:t>thingie</w:t>
+      </w:r>
+      <w:proofErr w:type="spellEnd"/>
+      <w:r>
+        <w:rPr>
+          <w:rFonts w:cstheme="minorHAnsi"/>
+          <w:strike/>
+        </w:rPr>
+        <w:t xml:space="preserve"> to the one on the old site</w:t>
+      </w:r>
+      <w:r>
+        <w:rPr>
+          <w:rFonts w:cstheme="minorHAnsi"/>
+          <w:strike/>
+        </w:rPr>
+        <w:t xml:space="preserve"> </w:t>
+      </w:r>
+      <w:r>
+        <w:rPr>
+          <w:rFonts w:cstheme="minorHAnsi"/>
+          <w:i/>
+          <w:iCs/>
+          <w:strike/>
+        </w:rPr>
+        <w:t>(pic in C/Design Studio/ M.U./ assets/ lab devices)</w:t>
+      </w:r>
+    </w:p>
+    <w:p>
+      <w:pPr>
+        <w:pStyle w:val="ListParagraph"/>
+        <w:numPr>
+          <w:ilvl w:val="0"/>
+          <w:numId w:val="1"/>
+        </w:numPr>
+        <w:rPr>
+          <w:rFonts w:cstheme="minorHAnsi"/>
+        </w:rPr>
+      </w:pPr>
+      <w:r>
+        <w:rPr>
+          <w:rFonts w:cstheme="minorHAnsi"/>
+          <w:strike/>
+        </w:rPr>
+        <w:t>Change the name of rotary shaker to Glass Knife Maker and model is RMC GKM-2 Glass Knife Maker</w:t>
+      </w:r>
+      <w:r>
+        <w:rPr>
+          <w:rFonts w:cstheme="minorHAnsi"/>
+        </w:rPr>
+        <w:t xml:space="preserve"> *******</w:t>
+      </w:r>
+    </w:p>
+    <w:p>
+      <w:pPr>
+        <w:pStyle w:val="ListParagraph"/>
+        <w:numPr>
+          <w:ilvl w:val="0"/>
+          <w:numId w:val="1"/>
+        </w:numPr>
+        <w:rPr>
+          <w:rFonts w:cstheme="minorHAnsi"/>
+          <w:strike/>
+        </w:rPr>
+      </w:pPr>
+      <w:r>
+        <w:rPr>
+          <w:rFonts w:cstheme="minorHAnsi"/>
+          <w:strike/>
+        </w:rPr>
+        <w:t xml:space="preserve">*** </w:t>
+      </w:r>
+      <w:r>
+        <w:rPr>
+          <w:rFonts w:cstheme="minorHAnsi"/>
+          <w:strike/>
+        </w:rPr>
+        <w:t>Add Rotary Shaker to lab devices</w:t>
+      </w:r>
+      <w:r>
+        <w:rPr>
+          <w:rFonts w:cstheme="minorHAnsi"/>
+          <w:strike/>
+        </w:rPr>
+        <w:t xml:space="preserve"> </w:t>
+      </w:r>
+      <w:r>
+        <w:rPr>
+          <w:rFonts w:cstheme="minorHAnsi"/>
+          <w:i/>
+          <w:iCs/>
+          <w:strike/>
+        </w:rPr>
+        <w:t>(pic in C/Design Studio/ M.U./ assets/ lab devices)</w:t>
+      </w:r>
+      <w:r>
+        <w:rPr>
+          <w:rFonts w:cstheme="minorHAnsi"/>
+          <w:i/>
+          <w:iCs/>
+          <w:strike/>
+        </w:rPr>
+        <w:t xml:space="preserve"> and device info get from the old site</w:t>
+      </w:r>
+    </w:p>
+    <w:p>
+      <w:pPr>
+        <w:pStyle w:val="ListParagraph"/>
+        <w:numPr>
+          <w:ilvl w:val="0"/>
+          <w:numId w:val="1"/>
+        </w:numPr>
+        <w:rPr>
+          <w:rFonts w:cstheme="minorHAnsi"/>
+          <w:strike/>
+        </w:rPr>
+      </w:pPr>
+      <w:r>
+        <w:rPr>
+          <w:rFonts w:cstheme="minorHAnsi"/>
+          <w:strike/>
+        </w:rPr>
+        <w:t xml:space="preserve">Change the description </w:t>
+      </w:r>
+      <w:r>
+        <w:rPr>
+          <w:rFonts w:cstheme="minorHAnsi"/>
+          <w:strike/>
+        </w:rPr>
+        <w:t>in zeta potential analyzer</w:t>
+      </w:r>
+      <w:r>
+        <w:rPr>
+          <w:rFonts w:cstheme="minorHAnsi"/>
+          <w:strike/>
+        </w:rPr>
+        <w:t xml:space="preserve"> to “It is used to measure the size of the granules present in the solvents from 0.3 nm to 5 </w:t>
+      </w:r>
+      <w:r>
+        <w:rPr>
+          <w:rFonts w:cstheme="minorHAnsi"/>
+          <w:strike/>
+          <w:rtl/>
+        </w:rPr>
+        <w:t>µ</w:t>
+      </w:r>
+      <w:r>
+        <w:rPr>
+          <w:rFonts w:cstheme="minorHAnsi"/>
+          <w:strike/>
+        </w:rPr>
+        <w:t xml:space="preserve">m as well as the molecular size, molecular weight and rheological properties. </w:t>
+      </w:r>
+      <w:r>
+        <w:rPr>
+          <w:rFonts w:cstheme="minorHAnsi"/>
+          <w:strike/>
+          <w:color w:val="212121"/>
+          <w:lang w:val="en"/>
+        </w:rPr>
+        <w:t>It is useful in the fields of pharmacy</w:t>
+      </w:r>
+      <w:r>
+        <w:rPr>
+          <w:rFonts w:cstheme="minorHAnsi"/>
+          <w:strike/>
+          <w:color w:val="212121"/>
+        </w:rPr>
+        <w:t>,</w:t>
+      </w:r>
+      <w:r>
+        <w:rPr>
+          <w:rFonts w:cstheme="minorHAnsi"/>
+          <w:strike/>
+          <w:color w:val="212121"/>
+          <w:lang w:val="en"/>
+        </w:rPr>
+        <w:t xml:space="preserve"> engineering, science, and agriculture.”</w:t>
+      </w:r>
+      <w:r>
+        <w:rPr>
+          <w:rFonts w:cstheme="minorHAnsi"/>
+          <w:strike/>
+        </w:rPr>
+        <w:t xml:space="preserve"> </w:t>
+      </w:r>
+    </w:p>
+    <w:p>
+      <w:pPr>
+        <w:rPr>
+          <w:rFonts w:cstheme="minorHAnsi"/>
+        </w:rPr>
+      </w:pPr>
+    </w:p>
+    <w:p>
+      <w:pPr>
+        <w:pStyle w:val="ListParagraph"/>
+        <w:numPr>
+          <w:ilvl w:val="0"/>
+          <w:numId w:val="1"/>
+        </w:numPr>
+        <w:rPr>
+          <w:rFonts w:cstheme="minorHAnsi"/>
+          <w:strike/>
+        </w:rPr>
+      </w:pPr>
+      <w:r>
+        <w:rPr>
+          <w:rFonts w:cstheme="minorHAnsi"/>
+          <w:strike/>
+        </w:rPr>
+        <w:lastRenderedPageBreak/>
+        <w:t xml:space="preserve">Capital B in </w:t>
+      </w:r>
+      <w:r>
+        <w:rPr>
+          <w:rFonts w:cstheme="minorHAnsi"/>
+          <w:strike/>
+        </w:rPr>
+        <w:t>Building</w:t>
+      </w:r>
+      <w:r>
+        <w:rPr>
+          <w:rFonts w:cstheme="minorHAnsi"/>
+          <w:strike/>
+        </w:rPr>
+        <w:t xml:space="preserve"> in contact us </w:t>
+      </w:r>
+      <w:r>
+        <w:rPr>
+          <w:rFonts w:cstheme="minorHAnsi"/>
+          <w:strike/>
+        </w:rPr>
+        <w:t>location</w:t>
+      </w:r>
+    </w:p>
+    <w:p>
+      <w:pPr>
+        <w:pStyle w:val="ListParagraph"/>
+        <w:numPr>
+          <w:ilvl w:val="0"/>
+          <w:numId w:val="1"/>
+        </w:numPr>
+        <w:rPr>
+          <w:rFonts w:cstheme="minorHAnsi"/>
+          <w:strike/>
+        </w:rPr>
+      </w:pPr>
+      <w:r>
+        <w:rPr>
+          <w:rFonts w:cstheme="minorHAnsi"/>
+          <w:strike/>
+        </w:rPr>
+        <w:t xml:space="preserve">*** </w:t>
+      </w:r>
+      <w:r>
+        <w:rPr>
+          <w:rFonts w:cstheme="minorHAnsi"/>
+          <w:strike/>
+        </w:rPr>
+        <w:t>In English remove the landline number and leave dad’s number only, and in Arabic replace the landline number with dad’s number</w:t>
+      </w:r>
+    </w:p>
+    <w:p>
+      <w:pPr>
+        <w:pStyle w:val="ListParagraph"/>
+        <w:numPr>
+          <w:ilvl w:val="0"/>
+          <w:numId w:val="1"/>
+        </w:numPr>
+        <w:rPr>
+          <w:rFonts w:cstheme="minorHAnsi"/>
+          <w:strike/>
+        </w:rPr>
+      </w:pPr>
+      <w:r>
+        <w:rPr>
+          <w:rFonts w:cstheme="minorHAnsi"/>
+          <w:strike/>
+        </w:rPr>
+        <w:t xml:space="preserve">*** </w:t>
+      </w:r>
+      <w:r>
+        <w:rPr>
+          <w:rFonts w:cstheme="minorHAnsi"/>
+          <w:strike/>
+        </w:rPr>
+        <w:t xml:space="preserve">English and Arabic Mission vision and goal from website (justify right for </w:t>
+      </w:r>
+      <w:proofErr w:type="spellStart"/>
+      <w:r>
+        <w:rPr>
+          <w:rFonts w:cstheme="minorHAnsi"/>
+          <w:strike/>
+        </w:rPr>
+        <w:t>arabic</w:t>
+      </w:r>
+      <w:proofErr w:type="spellEnd"/>
+      <w:r>
+        <w:rPr>
+          <w:rFonts w:cstheme="minorHAnsi"/>
+          <w:strike/>
+        </w:rPr>
         <w:t>)</w:t>
       </w:r>
-    </w:p>
-    <w:p>
-      <w:pPr>
-        <w:pStyle w:val="ListParagraph"/>
-        <w:numPr>
-          <w:ilvl w:val="0"/>
-          <w:numId w:val="1"/>
-        </w:numPr>
-        <w:rPr>
-          <w:strike/>
-        </w:rPr>
-      </w:pPr>
-    </w:p>
-    <w:p>
-      <w:pPr>
-        <w:pStyle w:val="ListParagraph"/>
-        <w:numPr>
-          <w:ilvl w:val="0"/>
-          <w:numId w:val="1"/>
-        </w:numPr>
-      </w:pPr>
-      <w:r>
-        <w:t>Make the homepage sliders fit the screen and not that big</w:t>
-      </w:r>
-    </w:p>
-    <w:p>
-      <w:pPr>
-        <w:pStyle w:val="ListParagraph"/>
-        <w:numPr>
-          <w:ilvl w:val="0"/>
-          <w:numId w:val="1"/>
-        </w:numPr>
-      </w:pPr>
-      <w:r>
-        <w:t xml:space="preserve">Mobile navbar burger </w:t>
-      </w:r>
-    </w:p>
-    <w:p>
-      <w:pPr>
-        <w:pStyle w:val="ListParagraph"/>
-        <w:numPr>
-          <w:ilvl w:val="0"/>
-          <w:numId w:val="1"/>
-        </w:numPr>
-        <w:rPr>
-          <w:strike/>
-        </w:rPr>
-      </w:pPr>
-    </w:p>
-    <w:p/>
-    <w:p>
-      <w:pPr>
-        <w:rPr>
-          <w:strike/>
-        </w:rPr>
-      </w:pPr>
-      <w:r>
-        <w:rPr>
-          <w:strike/>
-        </w:rPr>
-        <w:t>----</w:t>
-      </w:r>
-      <w:proofErr w:type="spellStart"/>
-      <w:r>
-        <w:rPr>
-          <w:strike/>
-        </w:rPr>
-        <w:t>Lastest</w:t>
-      </w:r>
-      <w:proofErr w:type="spellEnd"/>
-      <w:r>
-        <w:rPr>
-          <w:strike/>
-        </w:rPr>
-        <w:t xml:space="preserve"> Yasser Shabana CV---- (</w:t>
-      </w:r>
-      <w:proofErr w:type="spellStart"/>
-      <w:r>
-        <w:rPr>
-          <w:strike/>
-        </w:rPr>
-        <w:t>ar</w:t>
-      </w:r>
-      <w:proofErr w:type="spellEnd"/>
-      <w:r>
-        <w:rPr>
-          <w:strike/>
-        </w:rPr>
-        <w:t xml:space="preserve"> and </w:t>
-      </w:r>
-      <w:proofErr w:type="spellStart"/>
-      <w:r>
-        <w:rPr>
-          <w:strike/>
-        </w:rPr>
-        <w:t>eng</w:t>
-      </w:r>
-      <w:proofErr w:type="spellEnd"/>
-      <w:r>
-        <w:rPr>
-          <w:strike/>
-        </w:rPr>
-        <w:t>)</w:t>
-      </w:r>
-    </w:p>
-    <w:p/>
-    <w:p/>
-    <w:p/>
-    <w:p/>
-    <w:p/>
-    <w:p/>
-    <w:p>
-      <w:pPr>
-        <w:rPr>
-          <w:strike/>
-        </w:rPr>
-      </w:pPr>
-    </w:p>
-    <w:p>
-      <w:pPr>
-        <w:rPr>
-          <w:strike/>
-        </w:rPr>
-      </w:pPr>
-      <w:r>
-        <w:rPr>
-          <w:strike/>
-        </w:rPr>
-        <w:t>Mission</w:t>
-      </w:r>
-    </w:p>
-    <w:p>
-      <w:pPr>
-        <w:rPr>
-          <w:strike/>
-        </w:rPr>
-      </w:pPr>
-      <w:r>
-        <w:rPr>
-          <w:strike/>
-        </w:rPr>
-        <w:t xml:space="preserve">Working to make the unit one of the most important tools for developing scientific research for various disciplines and working to spread the microscopy technology through education and training for researchers, </w:t>
+      <w:r>
+        <w:rPr>
+          <w:rFonts w:cstheme="minorHAnsi"/>
+          <w:strike/>
+        </w:rPr>
+        <w:t xml:space="preserve"> JUSTIFY RIGHT ALL ARABIC </w:t>
+      </w:r>
+    </w:p>
+    <w:p>
+      <w:pPr>
+        <w:pStyle w:val="ListParagraph"/>
+        <w:numPr>
+          <w:ilvl w:val="0"/>
+          <w:numId w:val="1"/>
+        </w:numPr>
+        <w:rPr>
+          <w:rFonts w:cstheme="minorHAnsi"/>
+          <w:strike/>
+        </w:rPr>
+      </w:pPr>
+      <w:r>
+        <w:rPr>
+          <w:rFonts w:cstheme="minorHAnsi"/>
+          <w:strike/>
+          <w:rtl/>
+        </w:rPr>
+        <w:t>***</w:t>
+      </w:r>
+      <w:r>
+        <w:rPr>
+          <w:rFonts w:cstheme="minorHAnsi"/>
+          <w:strike/>
+        </w:rPr>
+        <w:t>Add</w:t>
+      </w:r>
+      <w:r>
+        <w:rPr>
+          <w:rFonts w:cstheme="minorHAnsi"/>
+          <w:strike/>
+        </w:rPr>
+        <w:t xml:space="preserve"> the 3 pics in design studio material to hero carousel </w:t>
+      </w:r>
+      <w:r>
+        <w:rPr>
+          <w:rFonts w:cstheme="minorHAnsi"/>
+          <w:i/>
+          <w:iCs/>
+          <w:strike/>
+        </w:rPr>
+        <w:t>(pics in C/Design Studio/M.U./Material/homepage/to add)</w:t>
+      </w:r>
+    </w:p>
+    <w:p>
+      <w:pPr>
+        <w:pStyle w:val="ListParagraph"/>
+        <w:numPr>
+          <w:ilvl w:val="0"/>
+          <w:numId w:val="1"/>
+        </w:numPr>
+        <w:rPr>
+          <w:rFonts w:cstheme="minorHAnsi"/>
+          <w:strike/>
+        </w:rPr>
+      </w:pPr>
+      <w:r>
+        <w:rPr>
+          <w:rFonts w:cstheme="minorHAnsi"/>
+          <w:strike/>
+        </w:rPr>
+        <w:t xml:space="preserve">*** </w:t>
+      </w:r>
+      <w:r>
+        <w:rPr>
+          <w:rFonts w:cstheme="minorHAnsi"/>
+          <w:strike/>
+        </w:rPr>
+        <w:t>Add articles with the “Workshops &amp;</w:t>
+      </w:r>
+      <w:r>
+        <w:rPr>
+          <w:rFonts w:cstheme="minorHAnsi"/>
+          <w:strike/>
+        </w:rPr>
+        <w:t xml:space="preserve"> Training” and “Visits &amp; Delegates”</w:t>
+      </w:r>
+    </w:p>
+    <w:p>
+      <w:pPr>
+        <w:pStyle w:val="ListParagraph"/>
+        <w:numPr>
+          <w:ilvl w:val="0"/>
+          <w:numId w:val="1"/>
+        </w:numPr>
+        <w:rPr>
+          <w:rFonts w:cstheme="minorHAnsi"/>
+          <w:strike/>
+        </w:rPr>
+      </w:pPr>
+      <w:r>
+        <w:rPr>
+          <w:rFonts w:cstheme="minorHAnsi"/>
+          <w:strike/>
+        </w:rPr>
+        <w:t xml:space="preserve">About Us Cover Pic </w:t>
       </w:r>
       <w:proofErr w:type="gramStart"/>
       <w:r>
         <w:rPr>
-          <w:strike/>
-        </w:rPr>
-        <w:t>students</w:t>
+          <w:rFonts w:cstheme="minorHAnsi"/>
+          <w:strike/>
+        </w:rPr>
+        <w:t>isn’t</w:t>
       </w:r>
       <w:proofErr w:type="gramEnd"/>
       <w:r>
         <w:rPr>
-          <w:strike/>
-        </w:rPr>
-        <w:t xml:space="preserve"> and industry workers.</w:t>
+          <w:rFonts w:cstheme="minorHAnsi"/>
+          <w:strike/>
+        </w:rPr>
+        <w:t xml:space="preserve"> there for some reason in Arabic and English </w:t>
       </w:r>
     </w:p>
     <w:p>
       <w:pPr>
         <w:pStyle w:val="Heading5"/>
-        <w:rPr>
+        <w:numPr>
+          <w:ilvl w:val="0"/>
+          <w:numId w:val="1"/>
+        </w:numPr>
+        <w:rPr>
+          <w:rFonts w:asciiTheme="minorHAnsi" w:hAnsiTheme="minorHAnsi" w:cstheme="minorHAnsi"/>
           <w:b w:val="0"/>
           <w:bCs w:val="0"/>
           <w:strike/>
-        </w:rPr>
-      </w:pPr>
-    </w:p>
-    <w:p>
-      <w:pPr>
-        <w:pStyle w:val="Heading5"/>
-        <w:rPr>
+          <w:sz w:val="22"/>
+          <w:szCs w:val="22"/>
+        </w:rPr>
+      </w:pPr>
+      <w:r>
+        <w:rPr>
+          <w:rFonts w:asciiTheme="minorHAnsi" w:hAnsiTheme="minorHAnsi" w:cstheme="minorHAnsi"/>
           <w:b w:val="0"/>
           <w:bCs w:val="0"/>
           <w:strike/>
-        </w:rPr>
-      </w:pPr>
-      <w:r>
-        <w:rPr>
+          <w:sz w:val="22"/>
+          <w:szCs w:val="22"/>
+        </w:rPr>
+        <w:t>***Translate the titles in events page to Arabic in the Arabic events page</w:t>
+      </w:r>
+    </w:p>
+    <w:p>
+      <w:pPr>
+        <w:pStyle w:val="Heading5"/>
+        <w:numPr>
+          <w:ilvl w:val="0"/>
+          <w:numId w:val="1"/>
+        </w:numPr>
+        <w:rPr>
+          <w:rFonts w:asciiTheme="minorHAnsi" w:hAnsiTheme="minorHAnsi" w:cstheme="minorHAnsi"/>
           <w:b w:val="0"/>
           <w:bCs w:val="0"/>
           <w:strike/>
-        </w:rPr>
-        <w:t>Vis</w:t>
-      </w:r>
-      <w:r>
-        <w:rPr>
+          <w:sz w:val="22"/>
+          <w:szCs w:val="22"/>
+        </w:rPr>
+      </w:pPr>
+      <w:r>
+        <w:rPr>
+          <w:rFonts w:asciiTheme="minorHAnsi" w:hAnsiTheme="minorHAnsi" w:cstheme="minorHAnsi"/>
           <w:b w:val="0"/>
           <w:bCs w:val="0"/>
           <w:strike/>
+          <w:sz w:val="22"/>
+          <w:szCs w:val="22"/>
+        </w:rPr>
+        <w:t xml:space="preserve">***Switch the English article in the workshops and trainings in the Arabic events page </w:t>
+      </w:r>
+    </w:p>
+    <w:p>
+      <w:pPr>
+        <w:pStyle w:val="Heading5"/>
+        <w:numPr>
+          <w:ilvl w:val="0"/>
+          <w:numId w:val="1"/>
+        </w:numPr>
+        <w:rPr>
+          <w:rFonts w:asciiTheme="minorHAnsi" w:hAnsiTheme="minorHAnsi" w:cstheme="minorHAnsi"/>
+          <w:b w:val="0"/>
+          <w:bCs w:val="0"/>
+          <w:strike/>
+          <w:sz w:val="22"/>
+          <w:szCs w:val="22"/>
+        </w:rPr>
+      </w:pPr>
+      <w:r>
+        <w:rPr>
+          <w:rFonts w:asciiTheme="minorHAnsi" w:hAnsiTheme="minorHAnsi" w:cstheme="minorHAnsi"/>
+          <w:b w:val="0"/>
+          <w:bCs w:val="0"/>
+          <w:strike/>
+          <w:sz w:val="22"/>
+          <w:szCs w:val="22"/>
+        </w:rPr>
+        <w:t>***In the nav bar, change “Contact” to “Contact Us” and “About” to “About Us”</w:t>
+      </w:r>
+    </w:p>
+    <w:p>
+      <w:pPr>
+        <w:rPr>
+          <w:rFonts w:cstheme="minorHAnsi"/>
+        </w:rPr>
+      </w:pPr>
+    </w:p>
+    <w:p>
+      <w:pPr>
+        <w:rPr>
+          <w:rFonts w:cstheme="minorHAnsi"/>
+        </w:rPr>
+      </w:pPr>
+    </w:p>
+    <w:p>
+      <w:pPr>
+        <w:rPr>
+          <w:rFonts w:cstheme="minorHAnsi"/>
+          <w:strike/>
+        </w:rPr>
+      </w:pPr>
+    </w:p>
+    <w:p>
+      <w:pPr>
+        <w:rPr>
+          <w:rFonts w:cstheme="minorHAnsi"/>
+          <w:strike/>
+        </w:rPr>
+      </w:pPr>
+      <w:r>
+        <w:rPr>
+          <w:rFonts w:cstheme="minorHAnsi"/>
+          <w:strike/>
+        </w:rPr>
+        <w:t xml:space="preserve">In the Arabic Goals change to </w:t>
+      </w:r>
+    </w:p>
+    <w:p>
+      <w:pPr>
+        <w:bidi/>
+        <w:spacing w:before="100" w:beforeAutospacing="1" w:after="100" w:afterAutospacing="1" w:line="240" w:lineRule="auto"/>
+        <w:rPr>
+          <w:rFonts w:eastAsia="Times New Roman" w:cstheme="minorHAnsi"/>
+          <w:strike/>
+          <w:rtl/>
+        </w:rPr>
+      </w:pPr>
+      <w:r>
+        <w:rPr>
+          <w:rFonts w:eastAsia="Times New Roman" w:cstheme="minorHAnsi"/>
+          <w:strike/>
+          <w:rtl/>
+        </w:rPr>
+        <w:t>تهدف وحدة الميكروسكوب الإلكتروني - جامعة المنصورة إلى:</w:t>
+      </w:r>
+      <w:r>
+        <w:rPr>
+          <w:rFonts w:eastAsia="Times New Roman" w:cstheme="minorHAnsi"/>
+          <w:strike/>
+        </w:rPr>
+        <w:t xml:space="preserve"> </w:t>
+      </w:r>
+      <w:r>
+        <w:rPr>
+          <w:rFonts w:eastAsia="Times New Roman" w:cstheme="minorHAnsi"/>
+          <w:strike/>
+          <w:rtl/>
+        </w:rPr>
+        <w:t>تنظيم دورات تدريبية عامة ومتخصصة للطلاب والباحثين والعاملين في الصناعة من داخل الجامعة وخارجها ، وعلى المستوى الإقليمى.</w:t>
+      </w:r>
+      <w:r>
+        <w:rPr>
+          <w:rFonts w:eastAsia="Times New Roman" w:cstheme="minorHAnsi"/>
+          <w:strike/>
+        </w:rPr>
+        <w:t xml:space="preserve"> </w:t>
+      </w:r>
+      <w:r>
+        <w:rPr>
+          <w:rFonts w:eastAsia="Times New Roman" w:cstheme="minorHAnsi"/>
+          <w:strike/>
+          <w:rtl/>
+        </w:rPr>
+        <w:t>الإسهام في دعم العملية التعليمية في مجالات تخصص الوحدة.</w:t>
+      </w:r>
+      <w:r>
+        <w:rPr>
+          <w:rFonts w:eastAsia="Times New Roman" w:cstheme="minorHAnsi"/>
+          <w:strike/>
+        </w:rPr>
+        <w:t xml:space="preserve"> </w:t>
+      </w:r>
+      <w:r>
+        <w:rPr>
+          <w:rFonts w:eastAsia="Times New Roman" w:cstheme="minorHAnsi"/>
+          <w:strike/>
+          <w:rtl/>
+        </w:rPr>
+        <w:t>توفير الخدمات اللازمة للشركات والمصانع.</w:t>
+      </w:r>
+      <w:r>
+        <w:rPr>
+          <w:rFonts w:eastAsia="Times New Roman" w:cstheme="minorHAnsi"/>
+          <w:strike/>
+        </w:rPr>
+        <w:t xml:space="preserve"> </w:t>
+      </w:r>
+      <w:r>
+        <w:rPr>
+          <w:rFonts w:eastAsia="Times New Roman" w:cstheme="minorHAnsi"/>
+          <w:strike/>
+          <w:rtl/>
+        </w:rPr>
+        <w:t>المساهمة الفعالة في دعم وتطوير البحث العلمي بالجامعات ومراكز البحوث المصرية والإقليمية.</w:t>
+      </w:r>
+      <w:r>
+        <w:rPr>
+          <w:rFonts w:eastAsia="Times New Roman" w:cstheme="minorHAnsi"/>
+          <w:strike/>
+        </w:rPr>
+        <w:t xml:space="preserve"> </w:t>
+      </w:r>
+      <w:r>
+        <w:rPr>
+          <w:rFonts w:eastAsia="Times New Roman" w:cstheme="minorHAnsi"/>
+          <w:strike/>
+          <w:rtl/>
+        </w:rPr>
+        <w:t>توقيع الإتفاقات المحلية والدولية من أجل النهوض بعمل الوحدة ككل.</w:t>
+      </w:r>
+      <w:r>
+        <w:rPr>
+          <w:rFonts w:eastAsia="Times New Roman" w:cstheme="minorHAnsi"/>
+          <w:strike/>
+        </w:rPr>
+        <w:t xml:space="preserve"> </w:t>
+      </w:r>
+      <w:r>
+        <w:rPr>
+          <w:rFonts w:eastAsia="Times New Roman" w:cstheme="minorHAnsi"/>
+          <w:strike/>
+          <w:rtl/>
+        </w:rPr>
+        <w:t>الريادة والقيادة في فحص وتحليل العينات المتناهية الصغر على مستوى النانو وفى التخصصات العلمية البيولوجية وغير البيولوجية.</w:t>
+      </w:r>
+      <w:r>
+        <w:rPr>
+          <w:rFonts w:eastAsia="Times New Roman" w:cstheme="minorHAnsi"/>
+          <w:strike/>
+        </w:rPr>
+        <w:t xml:space="preserve"> </w:t>
+      </w:r>
+      <w:r>
+        <w:rPr>
+          <w:rFonts w:eastAsia="Times New Roman" w:cstheme="minorHAnsi"/>
+          <w:strike/>
+          <w:rtl/>
+        </w:rPr>
+        <w:t>تقديم الخدمات الاستشارية لجميع فئات المجتمع العلمى من داخل وخارج مصر فى مجال الوحدة.</w:t>
+      </w:r>
+    </w:p>
+    <w:p>
+      <w:pPr>
+        <w:rPr>
+          <w:rFonts w:cstheme="minorHAnsi"/>
+          <w:strike/>
+        </w:rPr>
+      </w:pPr>
+      <w:r>
+        <w:rPr>
+          <w:rFonts w:cstheme="minorHAnsi"/>
+          <w:strike/>
+        </w:rPr>
+        <w:t xml:space="preserve">Change the Arabic </w:t>
+      </w:r>
+      <w:proofErr w:type="spellStart"/>
+      <w:r>
+        <w:rPr>
+          <w:rFonts w:cstheme="minorHAnsi"/>
+          <w:strike/>
+        </w:rPr>
+        <w:t>Resala</w:t>
+      </w:r>
+      <w:proofErr w:type="spellEnd"/>
+      <w:r>
+        <w:rPr>
+          <w:rFonts w:cstheme="minorHAnsi"/>
+          <w:strike/>
+        </w:rPr>
+        <w:t xml:space="preserve"> to</w:t>
+      </w:r>
+    </w:p>
+    <w:p>
+      <w:pPr>
+        <w:bidi/>
+        <w:rPr>
+          <w:rFonts w:cstheme="minorHAnsi"/>
+          <w:strike/>
+        </w:rPr>
+      </w:pPr>
+      <w:r>
+        <w:rPr>
+          <w:rFonts w:cstheme="minorHAnsi"/>
+          <w:strike/>
+          <w:rtl/>
+        </w:rPr>
+        <w:t>العمل على أن تكون الوحدة من أهم أدوات تطوير وتنمية البحث العلمي لمختلف التخصصات والعمل على نشر ثقافة تقنية المجاهر عن طريق التعليم والتدريب للباحثين والطلاب والعاملين بالمصانع</w:t>
+      </w:r>
+      <w:r>
+        <w:rPr>
+          <w:rFonts w:cstheme="minorHAnsi"/>
+          <w:strike/>
+        </w:rPr>
+        <w:t>.</w:t>
+      </w:r>
+    </w:p>
+    <w:p>
+      <w:pPr>
+        <w:pStyle w:val="ListParagraph"/>
+        <w:rPr>
+          <w:rFonts w:cstheme="minorHAnsi"/>
+          <w:strike/>
+        </w:rPr>
+      </w:pPr>
+    </w:p>
+    <w:p>
+      <w:pPr>
+        <w:rPr>
+          <w:rFonts w:cstheme="minorHAnsi"/>
+          <w:strike/>
+        </w:rPr>
+      </w:pPr>
+      <w:r>
+        <w:rPr>
+          <w:rFonts w:cstheme="minorHAnsi"/>
+          <w:strike/>
+        </w:rPr>
+        <w:t>Change the Arabic ro2ya to</w:t>
+      </w:r>
+    </w:p>
+    <w:p>
+      <w:pPr>
+        <w:pStyle w:val="ListParagraph"/>
+        <w:bidi/>
+        <w:rPr>
+          <w:rFonts w:cstheme="minorHAnsi"/>
+          <w:strike/>
+        </w:rPr>
+      </w:pPr>
+      <w:r>
+        <w:rPr>
+          <w:rFonts w:cstheme="minorHAnsi"/>
+          <w:strike/>
+          <w:rtl/>
+        </w:rPr>
+        <w:t>أن تكون الوحدة من أحدث الوحدات على مستوى العالم من حيث الأجهزة وفريق العمل وجودة ودقة النتائج المتحصل عليها</w:t>
+      </w:r>
+      <w:r>
+        <w:rPr>
+          <w:rFonts w:cstheme="minorHAnsi"/>
+          <w:strike/>
+        </w:rPr>
+        <w:t>.</w:t>
+      </w:r>
+    </w:p>
+    <w:p>
+      <w:pPr>
+        <w:rPr>
+          <w:rFonts w:cstheme="minorHAnsi"/>
+        </w:rPr>
+      </w:pPr>
+    </w:p>
+    <w:p>
+      <w:pPr>
+        <w:rPr>
+          <w:rFonts w:cstheme="minorHAnsi"/>
+          <w:strike/>
+        </w:rPr>
+      </w:pPr>
+      <w:r>
+        <w:rPr>
+          <w:rFonts w:cstheme="minorHAnsi"/>
+          <w:strike/>
+        </w:rPr>
+        <w:t>Change ultramicrotome description to</w:t>
+      </w:r>
+    </w:p>
+    <w:p>
+      <w:pPr>
+        <w:bidi/>
+        <w:rPr>
+          <w:rFonts w:cstheme="minorHAnsi"/>
+          <w:strike/>
+        </w:rPr>
+      </w:pPr>
+      <w:r>
+        <w:rPr>
+          <w:rFonts w:cstheme="minorHAnsi"/>
+          <w:strike/>
+          <w:rtl/>
+        </w:rPr>
+        <w:t>للحصول على قطاعات فائقة الرقة (30 – 70 نانومتر) حتى نتمكن من فحصها بالميكروسكوب الإلكتروني</w:t>
+      </w:r>
+      <w:r>
+        <w:rPr>
+          <w:rFonts w:cstheme="minorHAnsi"/>
+          <w:strike/>
+          <w:rtl/>
+        </w:rPr>
+        <w:t xml:space="preserve"> ال</w:t>
+      </w:r>
+      <w:r>
+        <w:rPr>
+          <w:rFonts w:cstheme="minorHAnsi"/>
+          <w:strike/>
+          <w:rtl/>
+          <w:lang w:bidi="ar-EG"/>
+        </w:rPr>
+        <w:t>نافذ</w:t>
+      </w:r>
+      <w:r>
+        <w:rPr>
+          <w:rFonts w:cstheme="minorHAnsi"/>
+          <w:strike/>
+          <w:rtl/>
+        </w:rPr>
+        <w:t xml:space="preserve"> بالاضافة إلى عمل بعض القطاعات الأكثر سمكا (500</w:t>
+      </w:r>
+      <w:r>
+        <w:rPr>
+          <w:rFonts w:cstheme="minorHAnsi"/>
+          <w:strike/>
+        </w:rPr>
+        <w:t xml:space="preserve"> – 1000 </w:t>
+      </w:r>
+      <w:r>
+        <w:rPr>
+          <w:rFonts w:cstheme="minorHAnsi"/>
+          <w:strike/>
+          <w:rtl/>
+        </w:rPr>
+        <w:t>نانومتر) للعينات المعدة للمجهر الإلكتروني لكي تفحص بالمجهرالضوئي مما يسهل عملية المتابعة والفحص بالمجهر الالكتروني</w:t>
+      </w:r>
+    </w:p>
+    <w:p>
+      <w:pPr>
+        <w:rPr>
+          <w:rFonts w:cstheme="minorHAnsi"/>
+          <w:strike/>
+        </w:rPr>
+      </w:pPr>
+    </w:p>
+    <w:p>
+      <w:pPr>
+        <w:rPr>
+          <w:rFonts w:cstheme="minorHAnsi"/>
+          <w:strike/>
+        </w:rPr>
+      </w:pPr>
+      <w:r>
+        <w:rPr>
+          <w:rFonts w:cstheme="minorHAnsi"/>
+          <w:strike/>
+        </w:rPr>
+        <w:lastRenderedPageBreak/>
+        <w:t xml:space="preserve">Change the ultrasonic cleaner and </w:t>
+      </w:r>
+      <w:proofErr w:type="spellStart"/>
+      <w:r>
+        <w:rPr>
+          <w:rFonts w:cstheme="minorHAnsi"/>
+          <w:strike/>
+        </w:rPr>
+        <w:t>sonicator</w:t>
+      </w:r>
+      <w:proofErr w:type="spellEnd"/>
+      <w:r>
+        <w:rPr>
+          <w:rFonts w:cstheme="minorHAnsi"/>
+          <w:strike/>
+        </w:rPr>
+        <w:t xml:space="preserve"> description to</w:t>
+      </w:r>
+    </w:p>
+    <w:p>
+      <w:pPr>
+        <w:bidi/>
+        <w:rPr>
+          <w:rFonts w:cstheme="minorHAnsi"/>
+          <w:strike/>
+        </w:rPr>
+      </w:pPr>
+      <w:r>
+        <w:rPr>
+          <w:rFonts w:cstheme="minorHAnsi"/>
+          <w:strike/>
+        </w:rPr>
+        <w:t xml:space="preserve"> Sonication </w:t>
+      </w:r>
+      <w:r>
+        <w:rPr>
+          <w:rFonts w:cstheme="minorHAnsi"/>
+          <w:strike/>
+          <w:rtl/>
+        </w:rPr>
+        <w:t>هو فعل من تطبيق الصوت (عادة الموجات فوق الصوتية) لهز وتقليب مكونات العينة والإسراع من تفكيك الجزيئات فيها</w:t>
+      </w:r>
+      <w:r>
+        <w:rPr>
+          <w:rFonts w:cstheme="minorHAnsi"/>
+          <w:strike/>
+        </w:rPr>
+        <w:t xml:space="preserve">.  </w:t>
+      </w:r>
+      <w:r>
+        <w:rPr>
+          <w:rFonts w:cstheme="minorHAnsi"/>
+          <w:strike/>
+          <w:rtl/>
+        </w:rPr>
+        <w:t>انها مفيدة بشكل خاص عندما لا يكون من الممكن تحريك العينة، كما هو الحال مع أنابيب</w:t>
+      </w:r>
+      <w:r>
+        <w:rPr>
+          <w:rFonts w:cstheme="minorHAnsi"/>
+          <w:strike/>
+        </w:rPr>
+        <w:t xml:space="preserve"> NMR </w:t>
+      </w:r>
+      <w:r>
+        <w:rPr>
+          <w:rFonts w:cstheme="minorHAnsi"/>
+          <w:strike/>
+          <w:rtl/>
+        </w:rPr>
+        <w:t>ويمكن أيضا أن تستخدم لتوفير الطاقة اللازمة لبعض التفاعلات الكيميائية. كما تستخدم عادة في تكنولوجيا النانو للتوزيع المتجانس لجزيئات النانو</w:t>
+      </w:r>
+      <w:r>
+        <w:rPr>
+          <w:rFonts w:cstheme="minorHAnsi"/>
+          <w:strike/>
+        </w:rPr>
+        <w:t xml:space="preserve"> nanoparticles </w:t>
+      </w:r>
+      <w:r>
+        <w:rPr>
+          <w:rFonts w:cstheme="minorHAnsi"/>
+          <w:strike/>
+          <w:rtl/>
+        </w:rPr>
+        <w:t>في السوائل. ويمكن أيضا أن تستخدم لحث عمليات التبلور</w:t>
+      </w:r>
+      <w:r>
+        <w:rPr>
+          <w:rFonts w:cstheme="minorHAnsi"/>
+          <w:strike/>
+        </w:rPr>
+        <w:t xml:space="preserve"> </w:t>
+      </w:r>
+      <w:proofErr w:type="spellStart"/>
+      <w:r>
+        <w:rPr>
+          <w:rFonts w:cstheme="minorHAnsi"/>
+          <w:strike/>
+        </w:rPr>
+        <w:t>Crystallisations</w:t>
+      </w:r>
+      <w:proofErr w:type="spellEnd"/>
+      <w:r>
+        <w:rPr>
+          <w:rFonts w:cstheme="minorHAnsi"/>
+          <w:strike/>
+        </w:rPr>
+        <w:t xml:space="preserve"> </w:t>
+      </w:r>
+      <w:r>
+        <w:rPr>
+          <w:rFonts w:cstheme="minorHAnsi"/>
+          <w:strike/>
+          <w:rtl/>
+        </w:rPr>
+        <w:t>والمساعدة فى عزل بلورات صغيرة</w:t>
+      </w:r>
+      <w:r>
+        <w:rPr>
+          <w:rFonts w:cstheme="minorHAnsi"/>
+          <w:strike/>
+        </w:rPr>
+        <w:t xml:space="preserve"> .</w:t>
+      </w:r>
+      <w:r>
+        <w:rPr>
+          <w:rFonts w:cstheme="minorHAnsi"/>
+          <w:strike/>
+        </w:rPr>
+        <w:br/>
+      </w:r>
+      <w:r>
+        <w:rPr>
+          <w:rFonts w:cstheme="minorHAnsi"/>
+          <w:strike/>
+          <w:rtl/>
+        </w:rPr>
+        <w:t>وفي التطبيقات البيولوجية ، غالبا ما تستخدم لتكسير أغشية الخلايا والافراج عن محتويات الخلية. وتسمى هذه العملية</w:t>
+      </w:r>
+      <w:r>
+        <w:rPr>
+          <w:rFonts w:cstheme="minorHAnsi"/>
+          <w:strike/>
+        </w:rPr>
+        <w:t xml:space="preserve"> </w:t>
+      </w:r>
+      <w:proofErr w:type="spellStart"/>
+      <w:r>
+        <w:rPr>
+          <w:rFonts w:cstheme="minorHAnsi"/>
+          <w:strike/>
+        </w:rPr>
+        <w:t>Sonoporation</w:t>
+      </w:r>
+      <w:proofErr w:type="spellEnd"/>
+      <w:r>
+        <w:rPr>
+          <w:rFonts w:cstheme="minorHAnsi"/>
+          <w:strike/>
+        </w:rPr>
+        <w:t>.</w:t>
+      </w:r>
+      <w:r>
+        <w:rPr>
+          <w:rFonts w:cstheme="minorHAnsi"/>
+          <w:strike/>
+        </w:rPr>
+        <w:br/>
+      </w:r>
+      <w:r>
+        <w:rPr>
+          <w:rFonts w:cstheme="minorHAnsi"/>
+          <w:strike/>
+        </w:rPr>
+        <w:br/>
+      </w:r>
+      <w:r>
+        <w:rPr>
+          <w:rFonts w:cstheme="minorHAnsi"/>
+          <w:strike/>
+          <w:rtl/>
+        </w:rPr>
+        <w:t>كذلك هي آلية مستخدمة في تنظيف الأسطح مثل النظارات والمجوهرات. كما تستخدم أيضا لاستخراج الأحافير الدقيقة</w:t>
+      </w:r>
+      <w:r>
+        <w:rPr>
+          <w:rFonts w:cstheme="minorHAnsi"/>
+          <w:strike/>
+        </w:rPr>
+        <w:t xml:space="preserve"> microfossils </w:t>
+      </w:r>
+      <w:r>
+        <w:rPr>
+          <w:rFonts w:cstheme="minorHAnsi"/>
+          <w:strike/>
+          <w:rtl/>
+        </w:rPr>
+        <w:t>من الصخور</w:t>
+      </w:r>
+      <w:r>
+        <w:rPr>
+          <w:rFonts w:cstheme="minorHAnsi"/>
+          <w:strike/>
+        </w:rPr>
+        <w:t>. </w:t>
+      </w:r>
+    </w:p>
+    <w:p>
+      <w:pPr>
+        <w:rPr>
+          <w:rFonts w:cstheme="minorHAnsi"/>
+          <w:strike/>
+        </w:rPr>
+      </w:pPr>
+      <w:r>
+        <w:rPr>
+          <w:rFonts w:cstheme="minorHAnsi"/>
+          <w:strike/>
+        </w:rPr>
+        <w:t>Change the tissue rotator description to</w:t>
+      </w:r>
+    </w:p>
+    <w:p>
+      <w:pPr>
+        <w:bidi/>
+        <w:rPr>
+          <w:rFonts w:cstheme="minorHAnsi"/>
+          <w:strike/>
+        </w:rPr>
+      </w:pPr>
+      <w:r>
+        <w:rPr>
+          <w:rFonts w:cstheme="minorHAnsi"/>
+          <w:strike/>
+          <w:rtl/>
+        </w:rPr>
+        <w:t>يستخدم هذا الجهاز فى تقليب وخلط ومزج الأنسجة والعينات البيولوجية ببطء عن طريق دوران الجهاز بسرعات بطيئة مختلفة لفترات طويلة وذلك لضمان تخلل المواد داخل العينات</w:t>
+      </w:r>
+      <w:r>
+        <w:rPr>
+          <w:rFonts w:cstheme="minorHAnsi"/>
+          <w:strike/>
+        </w:rPr>
+        <w:t>.</w:t>
+      </w:r>
+    </w:p>
+    <w:p>
+      <w:pPr>
+        <w:rPr>
+          <w:rFonts w:cstheme="minorHAnsi"/>
+        </w:rPr>
+      </w:pPr>
+    </w:p>
+    <w:p>
+      <w:pPr>
+        <w:rPr>
+          <w:rFonts w:cstheme="minorHAnsi"/>
+        </w:rPr>
+      </w:pPr>
+    </w:p>
+    <w:p>
+      <w:pPr>
+        <w:rPr>
+          <w:rFonts w:cstheme="minorHAnsi"/>
+          <w:strike/>
+        </w:rPr>
+      </w:pPr>
+      <w:r>
+        <w:rPr>
+          <w:rFonts w:cstheme="minorHAnsi"/>
+          <w:strike/>
+        </w:rPr>
+        <w:t xml:space="preserve">Change the Zeta Potential Analyzer description to </w:t>
+      </w:r>
+    </w:p>
+    <w:p>
+      <w:pPr>
+        <w:bidi/>
+        <w:rPr>
+          <w:rFonts w:cstheme="minorHAnsi"/>
+          <w:strike/>
+        </w:rPr>
+      </w:pPr>
+      <w:r>
+        <w:rPr>
+          <w:rFonts w:eastAsia="Times New Roman" w:cstheme="minorHAnsi"/>
+          <w:strike/>
+          <w:color w:val="333333"/>
+          <w:rtl/>
+          <w:lang w:bidi="ar-EG"/>
+        </w:rPr>
+        <w:t xml:space="preserve">يستخدم لقياس </w:t>
+      </w:r>
+      <w:r>
+        <w:rPr>
+          <w:rFonts w:cstheme="minorHAnsi"/>
+          <w:strike/>
+          <w:rtl/>
+        </w:rPr>
+        <w:t>حجم الحبيبات الموجودة فى المذيبات من 0.3 نانوميتر إلى 5 ميكروميتر وكذلك الحجم الجزيئى والوزن الجزيئى والخصائص الريولوجية</w:t>
+      </w:r>
+      <w:r>
+        <w:rPr>
+          <w:rFonts w:eastAsia="Times New Roman" w:cstheme="minorHAnsi"/>
+          <w:strike/>
+          <w:color w:val="333333"/>
+          <w:rtl/>
+          <w:lang w:bidi="ar-EG"/>
+        </w:rPr>
+        <w:t xml:space="preserve"> </w:t>
+      </w:r>
+      <w:r>
+        <w:rPr>
+          <w:rFonts w:eastAsia="Times New Roman" w:cstheme="minorHAnsi"/>
+          <w:strike/>
+          <w:color w:val="333333"/>
+          <w:rtl/>
+        </w:rPr>
+        <w:t>والشحنة الكهربية الموجودة عليها من الخارج ويفيد ذلك فى ابحاث الدواء بكليات الصيدلة وفى مجالات الهندسة والعلوم والزراعة.</w:t>
+      </w:r>
+    </w:p>
+    <w:p>
+      <w:pPr>
+        <w:rPr>
+          <w:rFonts w:cstheme="minorHAnsi"/>
+        </w:rPr>
+      </w:pPr>
+    </w:p>
+    <w:p>
+      <w:pPr>
+        <w:rPr>
+          <w:rFonts w:cstheme="minorHAnsi"/>
+          <w:strike/>
+        </w:rPr>
+      </w:pPr>
+      <w:r>
+        <w:rPr>
+          <w:rFonts w:cstheme="minorHAnsi"/>
+          <w:strike/>
+        </w:rPr>
+        <w:t xml:space="preserve">In Arabic Our Team, add everyone’s phone numbers, and Khadija add </w:t>
+      </w:r>
+      <w:bookmarkStart w:id="0" w:name="_Hlk52586948"/>
+      <w:r>
+        <w:rPr>
+          <w:rFonts w:cstheme="minorHAnsi"/>
+          <w:strike/>
+        </w:rPr>
+        <w:t>(SEM, Zeta Analyzer, Sample Processing)</w:t>
+      </w:r>
+      <w:bookmarkEnd w:id="0"/>
+      <w:r>
+        <w:rPr>
+          <w:rFonts w:cstheme="minorHAnsi"/>
+          <w:strike/>
+        </w:rPr>
+        <w:t xml:space="preserve"> </w:t>
+      </w:r>
+      <w:r>
+        <w:rPr>
+          <w:rFonts w:cstheme="minorHAnsi"/>
+          <w:strike/>
+        </w:rPr>
+        <w:t xml:space="preserve">and Hagar add </w:t>
+      </w:r>
+      <w:bookmarkStart w:id="1" w:name="_Hlk52587048"/>
+      <w:r>
+        <w:rPr>
+          <w:rFonts w:cstheme="minorHAnsi"/>
+          <w:strike/>
+        </w:rPr>
+        <w:t>(Ultramicrotome</w:t>
+      </w:r>
+      <w:bookmarkEnd w:id="1"/>
+      <w:r>
+        <w:rPr>
+          <w:rFonts w:cstheme="minorHAnsi"/>
+          <w:strike/>
+        </w:rPr>
+        <w:t xml:space="preserve">, Sample Processing) and Dr. Khalid add </w:t>
+      </w:r>
+      <w:bookmarkStart w:id="2" w:name="_Hlk52586640"/>
+      <w:r>
+        <w:rPr>
+          <w:rFonts w:cstheme="minorHAnsi"/>
+          <w:strike/>
+        </w:rPr>
+        <w:t>(Zeta Analyzer, Sample Processing)</w:t>
+      </w:r>
+      <w:bookmarkEnd w:id="2"/>
+      <w:r>
+        <w:rPr>
+          <w:rFonts w:cstheme="minorHAnsi"/>
+          <w:strike/>
+        </w:rPr>
+        <w:t xml:space="preserve"> </w:t>
+      </w:r>
+    </w:p>
+    <w:p>
+      <w:pPr>
+        <w:rPr>
+          <w:rFonts w:cstheme="minorHAnsi"/>
+        </w:rPr>
+      </w:pPr>
+    </w:p>
+    <w:p>
+      <w:pPr>
+        <w:rPr>
+          <w:rFonts w:cstheme="minorHAnsi"/>
+          <w:strike/>
+        </w:rPr>
+      </w:pPr>
+      <w:r>
+        <w:rPr>
+          <w:rFonts w:cstheme="minorHAnsi"/>
+          <w:strike/>
+        </w:rPr>
+        <w:t xml:space="preserve">Add </w:t>
+      </w:r>
+      <w:proofErr w:type="spellStart"/>
+      <w:r>
+        <w:rPr>
+          <w:rFonts w:cstheme="minorHAnsi"/>
+          <w:strike/>
+        </w:rPr>
+        <w:t>bg</w:t>
+      </w:r>
+      <w:proofErr w:type="spellEnd"/>
+      <w:r>
+        <w:rPr>
+          <w:rFonts w:cstheme="minorHAnsi"/>
+          <w:strike/>
+        </w:rPr>
+        <w:t xml:space="preserve"> pic to about us in Arabic version</w:t>
+      </w:r>
+    </w:p>
+    <w:p>
+      <w:pPr>
+        <w:rPr>
+          <w:rFonts w:cstheme="minorHAnsi"/>
+          <w:strike/>
+        </w:rPr>
+      </w:pPr>
+      <w:r>
+        <w:rPr>
+          <w:rFonts w:cstheme="minorHAnsi"/>
+          <w:strike/>
+        </w:rPr>
+        <w:t xml:space="preserve">Add </w:t>
+      </w:r>
+      <w:proofErr w:type="spellStart"/>
+      <w:r>
+        <w:rPr>
+          <w:rFonts w:cstheme="minorHAnsi"/>
+          <w:strike/>
+        </w:rPr>
+        <w:t>modeer</w:t>
+      </w:r>
+      <w:proofErr w:type="spellEnd"/>
+      <w:r>
+        <w:rPr>
+          <w:rFonts w:cstheme="minorHAnsi"/>
+          <w:strike/>
+        </w:rPr>
+        <w:t xml:space="preserve"> el we7da under dad in Arabic version, and Director in English</w:t>
+      </w:r>
+    </w:p>
+    <w:p>
+      <w:pPr>
+        <w:rPr>
+          <w:rFonts w:cstheme="minorHAnsi"/>
+          <w:strike/>
+        </w:rPr>
+      </w:pPr>
+      <w:r>
+        <w:rPr>
+          <w:rFonts w:cstheme="minorHAnsi"/>
+          <w:strike/>
+        </w:rPr>
+        <w:t xml:space="preserve">Add </w:t>
+      </w:r>
+      <w:r>
+        <w:rPr>
+          <w:rFonts w:cstheme="minorHAnsi"/>
+          <w:strike/>
+        </w:rPr>
+        <w:t>“Dr.” respectively to the names</w:t>
+      </w:r>
+      <w:r>
+        <w:rPr>
+          <w:rFonts w:cstheme="minorHAnsi"/>
+          <w:strike/>
+        </w:rPr>
+        <w:t xml:space="preserve"> in the Arabic about us</w:t>
+      </w:r>
+    </w:p>
+    <w:p>
+      <w:pPr>
+        <w:rPr>
+          <w:rFonts w:cstheme="minorHAnsi"/>
+        </w:rPr>
+      </w:pPr>
+    </w:p>
+    <w:p>
+      <w:pPr>
+        <w:rPr>
+          <w:rFonts w:cstheme="minorHAnsi"/>
+        </w:rPr>
+      </w:pPr>
+    </w:p>
+    <w:p>
+      <w:pPr>
+        <w:rPr>
+          <w:rFonts w:cstheme="minorHAnsi"/>
+          <w:strike/>
+        </w:rPr>
+      </w:pPr>
+      <w:r>
+        <w:rPr>
+          <w:rFonts w:cstheme="minorHAnsi"/>
+          <w:strike/>
+        </w:rPr>
+        <w:t>Mission</w:t>
+      </w:r>
+    </w:p>
+    <w:p>
+      <w:pPr>
+        <w:pStyle w:val="Heading5"/>
+        <w:rPr>
+          <w:rFonts w:asciiTheme="minorHAnsi" w:hAnsiTheme="minorHAnsi" w:cstheme="minorHAnsi"/>
+          <w:b w:val="0"/>
+          <w:bCs w:val="0"/>
+          <w:strike/>
+          <w:sz w:val="22"/>
+          <w:szCs w:val="22"/>
+        </w:rPr>
+      </w:pPr>
+      <w:r>
+        <w:rPr>
+          <w:rFonts w:asciiTheme="minorHAnsi" w:hAnsiTheme="minorHAnsi" w:cstheme="minorHAnsi"/>
+          <w:b w:val="0"/>
+          <w:bCs w:val="0"/>
+          <w:strike/>
+          <w:sz w:val="22"/>
+          <w:szCs w:val="22"/>
+        </w:rPr>
+        <w:t xml:space="preserve">Working to make the unit one of the most important tools for developing scientific research for various disciplines and working to spread the microscopy technology through education and training for researchers, </w:t>
+      </w:r>
+      <w:proofErr w:type="gramStart"/>
+      <w:r>
+        <w:rPr>
+          <w:rFonts w:asciiTheme="minorHAnsi" w:hAnsiTheme="minorHAnsi" w:cstheme="minorHAnsi"/>
+          <w:b w:val="0"/>
+          <w:bCs w:val="0"/>
+          <w:strike/>
+          <w:sz w:val="22"/>
+          <w:szCs w:val="22"/>
+        </w:rPr>
+        <w:t>students</w:t>
+      </w:r>
+      <w:proofErr w:type="gramEnd"/>
+      <w:r>
+        <w:rPr>
+          <w:rFonts w:asciiTheme="minorHAnsi" w:hAnsiTheme="minorHAnsi" w:cstheme="minorHAnsi"/>
+          <w:b w:val="0"/>
+          <w:bCs w:val="0"/>
+          <w:strike/>
+          <w:sz w:val="22"/>
+          <w:szCs w:val="22"/>
+        </w:rPr>
+        <w:t xml:space="preserve"> and industry.</w:t>
+      </w:r>
+    </w:p>
+    <w:p>
+      <w:pPr>
+        <w:pStyle w:val="Heading5"/>
+        <w:rPr>
+          <w:rFonts w:asciiTheme="minorHAnsi" w:hAnsiTheme="minorHAnsi" w:cstheme="minorHAnsi"/>
+          <w:b w:val="0"/>
+          <w:bCs w:val="0"/>
+          <w:strike/>
+          <w:sz w:val="22"/>
+          <w:szCs w:val="22"/>
+        </w:rPr>
+      </w:pPr>
+    </w:p>
+    <w:p>
+      <w:pPr>
+        <w:pStyle w:val="Heading5"/>
+        <w:rPr>
+          <w:rFonts w:asciiTheme="minorHAnsi" w:hAnsiTheme="minorHAnsi" w:cstheme="minorHAnsi"/>
+          <w:b w:val="0"/>
+          <w:bCs w:val="0"/>
+          <w:strike/>
+          <w:sz w:val="22"/>
+          <w:szCs w:val="22"/>
+        </w:rPr>
+      </w:pPr>
+      <w:r>
+        <w:rPr>
+          <w:rFonts w:asciiTheme="minorHAnsi" w:hAnsiTheme="minorHAnsi" w:cstheme="minorHAnsi"/>
+          <w:b w:val="0"/>
+          <w:bCs w:val="0"/>
+          <w:strike/>
+          <w:sz w:val="22"/>
+          <w:szCs w:val="22"/>
+        </w:rPr>
+        <w:lastRenderedPageBreak/>
+        <w:t>Vis</w:t>
+      </w:r>
+      <w:r>
+        <w:rPr>
+          <w:rFonts w:asciiTheme="minorHAnsi" w:hAnsiTheme="minorHAnsi" w:cstheme="minorHAnsi"/>
+          <w:b w:val="0"/>
+          <w:bCs w:val="0"/>
+          <w:strike/>
+          <w:sz w:val="22"/>
+          <w:szCs w:val="22"/>
         </w:rPr>
         <w:t>ion</w:t>
       </w:r>
@@ -1380,18 +3393,14 @@
         </w:tabs>
         <w:spacing w:after="0" w:line="240" w:lineRule="auto"/>
         <w:rPr>
-          <w:rFonts w:ascii="Courier New" w:eastAsia="Times New Roman" w:hAnsi="Courier New" w:cs="Courier New"/>
-          <w:strike/>
-          <w:sz w:val="20"/>
-          <w:szCs w:val="20"/>
-        </w:rPr>
-      </w:pPr>
-      <w:r>
-        <w:rPr>
-          <w:rFonts w:ascii="Courier New" w:eastAsia="Times New Roman" w:hAnsi="Courier New" w:cs="Courier New"/>
-          <w:strike/>
-          <w:sz w:val="20"/>
-          <w:szCs w:val="20"/>
+          <w:rFonts w:eastAsia="Times New Roman" w:cstheme="minorHAnsi"/>
+          <w:strike/>
+        </w:rPr>
+      </w:pPr>
+      <w:r>
+        <w:rPr>
+          <w:rFonts w:eastAsia="Times New Roman" w:cstheme="minorHAnsi"/>
+          <w:strike/>
           <w:lang w:val="en"/>
         </w:rPr>
         <w:t>To be one of the most modern units worldwide in terms of equipment, expertise, and the quality and accuracy of the obtained results.</w:t>
@@ -1400,6 +3409,7 @@
     <w:p>
       <w:pPr>
         <w:rPr>
+          <w:rFonts w:cstheme="minorHAnsi"/>
           <w:strike/>
         </w:rPr>
       </w:pPr>
@@ -1408,16 +3418,22 @@
       <w:pPr>
         <w:pStyle w:val="Heading5"/>
         <w:rPr>
+          <w:rFonts w:asciiTheme="minorHAnsi" w:hAnsiTheme="minorHAnsi" w:cstheme="minorHAnsi"/>
           <w:b w:val="0"/>
           <w:bCs w:val="0"/>
           <w:strike/>
-        </w:rPr>
-      </w:pPr>
-      <w:r>
-        <w:rPr>
+          <w:sz w:val="22"/>
+          <w:szCs w:val="22"/>
+        </w:rPr>
+      </w:pPr>
+      <w:r>
+        <w:rPr>
+          <w:rFonts w:asciiTheme="minorHAnsi" w:hAnsiTheme="minorHAnsi" w:cstheme="minorHAnsi"/>
           <w:b w:val="0"/>
           <w:bCs w:val="0"/>
           <w:strike/>
+          <w:sz w:val="22"/>
+          <w:szCs w:val="22"/>
         </w:rPr>
         <w:t>Goals</w:t>
       </w:r>
@@ -1427,36 +3443,314 @@
         <w:pStyle w:val="Heading5"/>
         <w:ind w:left="555"/>
         <w:rPr>
+          <w:rFonts w:asciiTheme="minorHAnsi" w:hAnsiTheme="minorHAnsi" w:cstheme="minorHAnsi"/>
           <w:b w:val="0"/>
           <w:bCs w:val="0"/>
           <w:strike/>
-        </w:rPr>
-      </w:pPr>
-      <w:r>
-        <w:rPr>
+          <w:sz w:val="22"/>
+          <w:szCs w:val="22"/>
+        </w:rPr>
+      </w:pPr>
+      <w:r>
+        <w:rPr>
+          <w:rFonts w:asciiTheme="minorHAnsi" w:hAnsiTheme="minorHAnsi" w:cstheme="minorHAnsi"/>
           <w:b w:val="0"/>
           <w:bCs w:val="0"/>
           <w:strike/>
-        </w:rPr>
-        <w:t xml:space="preserve">Organizing general and specialized training courses for students, </w:t>
-      </w:r>
-      <w:proofErr w:type="gramStart"/>
-      <w:r>
-        <w:rPr>
+          <w:sz w:val="22"/>
+          <w:szCs w:val="22"/>
+        </w:rPr>
+        <w:t>To o</w:t>
+      </w:r>
+      <w:r>
+        <w:rPr>
+          <w:rFonts w:asciiTheme="minorHAnsi" w:hAnsiTheme="minorHAnsi" w:cstheme="minorHAnsi"/>
           <w:b w:val="0"/>
           <w:bCs w:val="0"/>
           <w:strike/>
-        </w:rPr>
-        <w:t>researchers</w:t>
-      </w:r>
-      <w:proofErr w:type="gramEnd"/>
-      <w:r>
-        <w:rPr>
+          <w:sz w:val="22"/>
+          <w:szCs w:val="22"/>
+        </w:rPr>
+        <w:t>rganiz</w:t>
+      </w:r>
+      <w:r>
+        <w:rPr>
+          <w:rFonts w:asciiTheme="minorHAnsi" w:hAnsiTheme="minorHAnsi" w:cstheme="minorHAnsi"/>
           <w:b w:val="0"/>
           <w:bCs w:val="0"/>
           <w:strike/>
+          <w:sz w:val="22"/>
+          <w:szCs w:val="22"/>
+        </w:rPr>
+        <w:t>e</w:t>
+      </w:r>
+      <w:r>
+        <w:rPr>
+          <w:rFonts w:asciiTheme="minorHAnsi" w:hAnsiTheme="minorHAnsi" w:cstheme="minorHAnsi"/>
+          <w:b w:val="0"/>
+          <w:bCs w:val="0"/>
+          <w:strike/>
+          <w:sz w:val="22"/>
+          <w:szCs w:val="22"/>
+        </w:rPr>
+        <w:t xml:space="preserve"> general and specialized training courses for students, </w:t>
+      </w:r>
+      <w:proofErr w:type="gramStart"/>
+      <w:r>
+        <w:rPr>
+          <w:rFonts w:asciiTheme="minorHAnsi" w:hAnsiTheme="minorHAnsi" w:cstheme="minorHAnsi"/>
+          <w:b w:val="0"/>
+          <w:bCs w:val="0"/>
+          <w:strike/>
+          <w:sz w:val="22"/>
+          <w:szCs w:val="22"/>
+        </w:rPr>
+        <w:t>researchers</w:t>
+      </w:r>
+      <w:proofErr w:type="gramEnd"/>
+      <w:r>
+        <w:rPr>
+          <w:rFonts w:asciiTheme="minorHAnsi" w:hAnsiTheme="minorHAnsi" w:cstheme="minorHAnsi"/>
+          <w:b w:val="0"/>
+          <w:bCs w:val="0"/>
+          <w:strike/>
+          <w:sz w:val="22"/>
+          <w:szCs w:val="22"/>
         </w:rPr>
         <w:t xml:space="preserve"> and industry workers at regional level.</w:t>
+      </w:r>
+      <w:r>
+        <w:rPr>
+          <w:rFonts w:asciiTheme="minorHAnsi" w:hAnsiTheme="minorHAnsi" w:cstheme="minorHAnsi"/>
+          <w:b w:val="0"/>
+          <w:bCs w:val="0"/>
+          <w:strike/>
+          <w:sz w:val="22"/>
+          <w:szCs w:val="22"/>
+        </w:rPr>
+        <w:t xml:space="preserve"> </w:t>
+      </w:r>
+      <w:r>
+        <w:rPr>
+          <w:rFonts w:asciiTheme="minorHAnsi" w:hAnsiTheme="minorHAnsi" w:cstheme="minorHAnsi"/>
+          <w:b w:val="0"/>
+          <w:bCs w:val="0"/>
+          <w:strike/>
+          <w:sz w:val="22"/>
+          <w:szCs w:val="22"/>
+        </w:rPr>
+        <w:t xml:space="preserve">Contribute to supporting the educational process </w:t>
+      </w:r>
+      <w:proofErr w:type="gramStart"/>
+      <w:r>
+        <w:rPr>
+          <w:rFonts w:asciiTheme="minorHAnsi" w:hAnsiTheme="minorHAnsi" w:cstheme="minorHAnsi"/>
+          <w:b w:val="0"/>
+          <w:bCs w:val="0"/>
+          <w:strike/>
+          <w:sz w:val="22"/>
+          <w:szCs w:val="22"/>
+        </w:rPr>
+        <w:t>in the area of</w:t>
+      </w:r>
+      <w:proofErr w:type="gramEnd"/>
+      <w:r>
+        <w:rPr>
+          <w:rFonts w:asciiTheme="minorHAnsi" w:hAnsiTheme="minorHAnsi" w:cstheme="minorHAnsi"/>
+          <w:b w:val="0"/>
+          <w:bCs w:val="0"/>
+          <w:strike/>
+          <w:sz w:val="22"/>
+          <w:szCs w:val="22"/>
+        </w:rPr>
+        <w:t xml:space="preserve"> the </w:t>
+      </w:r>
+      <w:r>
+        <w:rPr>
+          <w:rFonts w:asciiTheme="minorHAnsi" w:hAnsiTheme="minorHAnsi" w:cstheme="minorHAnsi"/>
+          <w:b w:val="0"/>
+          <w:bCs w:val="0"/>
+          <w:strike/>
+          <w:sz w:val="22"/>
+          <w:szCs w:val="22"/>
+        </w:rPr>
+        <w:t>electron microscopy</w:t>
+      </w:r>
+      <w:r>
+        <w:rPr>
+          <w:rFonts w:asciiTheme="minorHAnsi" w:hAnsiTheme="minorHAnsi" w:cstheme="minorHAnsi"/>
+          <w:b w:val="0"/>
+          <w:bCs w:val="0"/>
+          <w:strike/>
+          <w:sz w:val="22"/>
+          <w:szCs w:val="22"/>
+        </w:rPr>
+        <w:t>.</w:t>
+      </w:r>
+      <w:r>
+        <w:rPr>
+          <w:rFonts w:asciiTheme="minorHAnsi" w:hAnsiTheme="minorHAnsi" w:cstheme="minorHAnsi"/>
+          <w:b w:val="0"/>
+          <w:bCs w:val="0"/>
+          <w:strike/>
+          <w:sz w:val="22"/>
+          <w:szCs w:val="22"/>
+        </w:rPr>
+        <w:t xml:space="preserve"> </w:t>
+      </w:r>
+      <w:r>
+        <w:rPr>
+          <w:rFonts w:asciiTheme="minorHAnsi" w:hAnsiTheme="minorHAnsi" w:cstheme="minorHAnsi"/>
+          <w:b w:val="0"/>
+          <w:bCs w:val="0"/>
+          <w:strike/>
+          <w:sz w:val="22"/>
+          <w:szCs w:val="22"/>
+        </w:rPr>
+        <w:t>Provid</w:t>
+      </w:r>
+      <w:r>
+        <w:rPr>
+          <w:rFonts w:asciiTheme="minorHAnsi" w:hAnsiTheme="minorHAnsi" w:cstheme="minorHAnsi"/>
+          <w:b w:val="0"/>
+          <w:bCs w:val="0"/>
+          <w:strike/>
+          <w:sz w:val="22"/>
+          <w:szCs w:val="22"/>
+        </w:rPr>
+        <w:t>e</w:t>
+      </w:r>
+      <w:r>
+        <w:rPr>
+          <w:rFonts w:asciiTheme="minorHAnsi" w:hAnsiTheme="minorHAnsi" w:cstheme="minorHAnsi"/>
+          <w:b w:val="0"/>
+          <w:bCs w:val="0"/>
+          <w:strike/>
+          <w:sz w:val="22"/>
+          <w:szCs w:val="22"/>
+        </w:rPr>
+        <w:t xml:space="preserve"> the necessary services to companies and industry.</w:t>
+      </w:r>
+      <w:r>
+        <w:rPr>
+          <w:rFonts w:asciiTheme="minorHAnsi" w:hAnsiTheme="minorHAnsi" w:cstheme="minorHAnsi"/>
+          <w:b w:val="0"/>
+          <w:bCs w:val="0"/>
+          <w:strike/>
+          <w:sz w:val="22"/>
+          <w:szCs w:val="22"/>
+        </w:rPr>
+        <w:t xml:space="preserve"> S</w:t>
+      </w:r>
+      <w:r>
+        <w:rPr>
+          <w:rFonts w:asciiTheme="minorHAnsi" w:hAnsiTheme="minorHAnsi" w:cstheme="minorHAnsi"/>
+          <w:b w:val="0"/>
+          <w:bCs w:val="0"/>
+          <w:strike/>
+          <w:sz w:val="22"/>
+          <w:szCs w:val="22"/>
+        </w:rPr>
+        <w:t>upport and develop scientific research in the Egyptian and regional universities and research centers.</w:t>
+      </w:r>
+      <w:r>
+        <w:rPr>
+          <w:rFonts w:asciiTheme="minorHAnsi" w:hAnsiTheme="minorHAnsi" w:cstheme="minorHAnsi"/>
+          <w:b w:val="0"/>
+          <w:bCs w:val="0"/>
+          <w:strike/>
+          <w:sz w:val="22"/>
+          <w:szCs w:val="22"/>
+        </w:rPr>
+        <w:t xml:space="preserve"> Become le</w:t>
+      </w:r>
+      <w:r>
+        <w:rPr>
+          <w:rFonts w:asciiTheme="minorHAnsi" w:hAnsiTheme="minorHAnsi" w:cstheme="minorHAnsi"/>
+          <w:b w:val="0"/>
+          <w:bCs w:val="0"/>
+          <w:strike/>
+          <w:sz w:val="22"/>
+          <w:szCs w:val="22"/>
+        </w:rPr>
+        <w:t>aders</w:t>
+      </w:r>
+      <w:r>
+        <w:rPr>
+          <w:rFonts w:asciiTheme="minorHAnsi" w:hAnsiTheme="minorHAnsi" w:cstheme="minorHAnsi"/>
+          <w:b w:val="0"/>
+          <w:bCs w:val="0"/>
+          <w:strike/>
+          <w:sz w:val="22"/>
+          <w:szCs w:val="22"/>
+        </w:rPr>
+        <w:t xml:space="preserve"> </w:t>
+      </w:r>
+      <w:r>
+        <w:rPr>
+          <w:rFonts w:asciiTheme="minorHAnsi" w:hAnsiTheme="minorHAnsi" w:cstheme="minorHAnsi"/>
+          <w:b w:val="0"/>
+          <w:bCs w:val="0"/>
+          <w:strike/>
+          <w:sz w:val="22"/>
+          <w:szCs w:val="22"/>
+        </w:rPr>
+        <w:t xml:space="preserve">in testing and analyzing micro samples at the nanoscale level </w:t>
+      </w:r>
+      <w:r>
+        <w:rPr>
+          <w:rFonts w:asciiTheme="minorHAnsi" w:hAnsiTheme="minorHAnsi" w:cstheme="minorHAnsi"/>
+          <w:b w:val="0"/>
+          <w:bCs w:val="0"/>
+          <w:strike/>
+          <w:sz w:val="22"/>
+          <w:szCs w:val="22"/>
+        </w:rPr>
+        <w:t>as well as</w:t>
+      </w:r>
+      <w:r>
+        <w:rPr>
+          <w:rFonts w:asciiTheme="minorHAnsi" w:hAnsiTheme="minorHAnsi" w:cstheme="minorHAnsi"/>
+          <w:b w:val="0"/>
+          <w:bCs w:val="0"/>
+          <w:strike/>
+          <w:sz w:val="22"/>
+          <w:szCs w:val="22"/>
+        </w:rPr>
+        <w:t xml:space="preserve"> in biological and non-biological disciplines.</w:t>
+      </w:r>
+      <w:r>
+        <w:rPr>
+          <w:rFonts w:asciiTheme="minorHAnsi" w:hAnsiTheme="minorHAnsi" w:cstheme="minorHAnsi"/>
+          <w:b w:val="0"/>
+          <w:bCs w:val="0"/>
+          <w:strike/>
+          <w:sz w:val="22"/>
+          <w:szCs w:val="22"/>
+        </w:rPr>
+        <w:t xml:space="preserve"> O</w:t>
+      </w:r>
+      <w:r>
+        <w:rPr>
+          <w:rFonts w:asciiTheme="minorHAnsi" w:hAnsiTheme="minorHAnsi" w:cstheme="minorHAnsi"/>
+          <w:b w:val="0"/>
+          <w:bCs w:val="0"/>
+          <w:strike/>
+          <w:sz w:val="22"/>
+          <w:szCs w:val="22"/>
+        </w:rPr>
+        <w:t xml:space="preserve">ffer consultation services to </w:t>
+      </w:r>
+      <w:r>
+        <w:rPr>
+          <w:rFonts w:asciiTheme="minorHAnsi" w:hAnsiTheme="minorHAnsi" w:cstheme="minorHAnsi"/>
+          <w:b w:val="0"/>
+          <w:bCs w:val="0"/>
+          <w:strike/>
+          <w:sz w:val="22"/>
+          <w:szCs w:val="22"/>
+        </w:rPr>
+        <w:t>the scientific community locally and regionally.</w:t>
       </w:r>
     </w:p>
     <w:p>
@@ -1464,110 +3758,52 @@
         <w:pStyle w:val="Heading5"/>
         <w:ind w:left="555"/>
         <w:rPr>
+          <w:rFonts w:asciiTheme="minorHAnsi" w:hAnsiTheme="minorHAnsi" w:cstheme="minorHAnsi"/>
           <w:b w:val="0"/>
           <w:bCs w:val="0"/>
           <w:strike/>
-        </w:rPr>
-      </w:pPr>
-      <w:r>
-        <w:rPr>
+          <w:sz w:val="22"/>
+          <w:szCs w:val="22"/>
+        </w:rPr>
+      </w:pPr>
+    </w:p>
+    <w:p>
+      <w:pPr>
+        <w:pStyle w:val="Heading5"/>
+        <w:numPr>
+          <w:ilvl w:val="0"/>
+          <w:numId w:val="1"/>
+        </w:numPr>
+        <w:rPr>
+          <w:rFonts w:asciiTheme="minorHAnsi" w:hAnsiTheme="minorHAnsi" w:cstheme="minorHAnsi"/>
           <w:b w:val="0"/>
           <w:bCs w:val="0"/>
-          <w:strike/>
-        </w:rPr>
-        <w:t>Contribute to supporting the educational process in the areas of the unit’s specialization.</w:t>
-      </w:r>
-    </w:p>
-    <w:p>
-      <w:pPr>
-        <w:pStyle w:val="Heading5"/>
-        <w:ind w:left="555"/>
-        <w:rPr>
+          <w:sz w:val="22"/>
+          <w:szCs w:val="22"/>
+        </w:rPr>
+      </w:pPr>
+      <w:r>
+        <w:rPr>
+          <w:rFonts w:asciiTheme="minorHAnsi" w:hAnsiTheme="minorHAnsi" w:cstheme="minorHAnsi"/>
           <w:b w:val="0"/>
           <w:bCs w:val="0"/>
-          <w:strike/>
-        </w:rPr>
-      </w:pPr>
-      <w:r>
-        <w:rPr>
+          <w:sz w:val="22"/>
+          <w:szCs w:val="22"/>
+        </w:rPr>
+        <w:br/>
+      </w:r>
+    </w:p>
+    <w:p>
+      <w:pPr>
+        <w:pStyle w:val="Heading5"/>
+        <w:rPr>
+          <w:rFonts w:asciiTheme="minorHAnsi" w:hAnsiTheme="minorHAnsi" w:cstheme="minorHAnsi"/>
           <w:b w:val="0"/>
           <w:bCs w:val="0"/>
-          <w:strike/>
-        </w:rPr>
-        <w:t>Providing the necessary services to companies and industry.</w:t>
-      </w:r>
-    </w:p>
-    <w:p>
-      <w:pPr>
-        <w:pStyle w:val="Heading5"/>
-        <w:rPr>
-          <w:b w:val="0"/>
-          <w:bCs w:val="0"/>
-          <w:strike/>
-        </w:rPr>
-      </w:pPr>
-      <w:r>
-        <w:rPr>
-          <w:b w:val="0"/>
-          <w:bCs w:val="0"/>
-          <w:strike/>
-        </w:rPr>
-        <w:t>Supporting and developing scientific research in the Egyptian and regional universities and research centers.</w:t>
-      </w:r>
-    </w:p>
-    <w:p>
-      <w:pPr>
-        <w:pStyle w:val="Heading5"/>
-        <w:rPr>
-          <w:b w:val="0"/>
-          <w:bCs w:val="0"/>
-          <w:strike/>
-        </w:rPr>
-      </w:pPr>
-      <w:r>
-        <w:rPr>
-          <w:b w:val="0"/>
-          <w:bCs w:val="0"/>
-          <w:strike/>
-        </w:rPr>
-        <w:lastRenderedPageBreak/>
-        <w:t xml:space="preserve">Leadership in testing and analyzing micro samples at the nanoscale level </w:t>
-      </w:r>
-      <w:r>
-        <w:rPr>
-          <w:b w:val="0"/>
-          <w:bCs w:val="0"/>
-          <w:strike/>
-        </w:rPr>
-        <w:t>as well as</w:t>
-      </w:r>
-      <w:r>
-        <w:rPr>
-          <w:b w:val="0"/>
-          <w:bCs w:val="0"/>
-          <w:strike/>
-        </w:rPr>
-        <w:t xml:space="preserve"> in biological and non-biological disciplines.</w:t>
-      </w:r>
-    </w:p>
-    <w:p>
-      <w:pPr>
-        <w:pStyle w:val="Heading5"/>
-      </w:pPr>
-      <w:r>
-        <w:rPr>
-          <w:b w:val="0"/>
-          <w:bCs w:val="0"/>
-        </w:rPr>
-        <w:t xml:space="preserve">Offering consultation services to </w:t>
-      </w:r>
-      <w:r>
-        <w:rPr>
-          <w:b w:val="0"/>
-          <w:bCs w:val="0"/>
-        </w:rPr>
-        <w:t>the scientific community locally and regionally.</w:t>
-      </w:r>
+          <w:sz w:val="22"/>
+          <w:szCs w:val="22"/>
+        </w:rPr>
+      </w:pPr>
     </w:p>
     <w:sectPr>
       <w:pgSz w:w="12240" w:h="15840"/>
@@ -1782,11 +4018,163 @@
       </w:rPr>
     </w:lvl>
   </w:abstractNum>
+  <w:abstractNum w:abstractNumId="2" w15:restartNumberingAfterBreak="0">
+    <w:nsid w:val="6C484886"/>
+    <w:multiLevelType w:val="multilevel"/>
+    <w:tmpl w:val="0E5E68CA"/>
+    <w:lvl w:ilvl="0">
+      <w:start w:val="1"/>
+      <w:numFmt w:val="bullet"/>
+      <w:lvlText w:val=""/>
+      <w:lvlJc w:val="left"/>
+      <w:pPr>
+        <w:tabs>
+          <w:tab w:val="num" w:pos="720"/>
+        </w:tabs>
+        <w:ind w:left="720" w:hanging="360"/>
+      </w:pPr>
+      <w:rPr>
+        <w:rFonts w:ascii="Symbol" w:hAnsi="Symbol" w:hint="default"/>
+        <w:sz w:val="20"/>
+      </w:rPr>
+    </w:lvl>
+    <w:lvl w:ilvl="1" w:tentative="1">
+      <w:start w:val="1"/>
+      <w:numFmt w:val="bullet"/>
+      <w:lvlText w:val="o"/>
+      <w:lvlJc w:val="left"/>
+      <w:pPr>
+        <w:tabs>
+          <w:tab w:val="num" w:pos="1440"/>
+        </w:tabs>
+        <w:ind w:left="1440" w:hanging="360"/>
+      </w:pPr>
+      <w:rPr>
+        <w:rFonts w:ascii="Courier New" w:hAnsi="Courier New" w:hint="default"/>
+        <w:sz w:val="20"/>
+      </w:rPr>
+    </w:lvl>
+    <w:lvl w:ilvl="2" w:tentative="1">
+      <w:start w:val="1"/>
+      <w:numFmt w:val="bullet"/>
+      <w:lvlText w:val=""/>
+      <w:lvlJc w:val="left"/>
+      <w:pPr>
+        <w:tabs>
+          <w:tab w:val="num" w:pos="2160"/>
+        </w:tabs>
+        <w:ind w:left="2160" w:hanging="360"/>
+      </w:pPr>
+      <w:rPr>
+        <w:rFonts w:ascii="Wingdings" w:hAnsi="Wingdings" w:hint="default"/>
+        <w:sz w:val="20"/>
+      </w:rPr>
+    </w:lvl>
+    <w:lvl w:ilvl="3" w:tentative="1">
+      <w:start w:val="1"/>
+      <w:numFmt w:val="bullet"/>
+      <w:lvlText w:val=""/>
+      <w:lvlJc w:val="left"/>
+      <w:pPr>
+        <w:tabs>
+          <w:tab w:val="num" w:pos="2880"/>
+        </w:tabs>
+        <w:ind w:left="2880" w:hanging="360"/>
+      </w:pPr>
+      <w:rPr>
+        <w:rFonts w:ascii="Wingdings" w:hAnsi="Wingdings" w:hint="default"/>
+        <w:sz w:val="20"/>
+      </w:rPr>
+    </w:lvl>
+    <w:lvl w:ilvl="4" w:tentative="1">
+      <w:start w:val="1"/>
+      <w:numFmt w:val="bullet"/>
+      <w:lvlText w:val=""/>
+      <w:lvlJc w:val="left"/>
+      <w:pPr>
+        <w:tabs>
+          <w:tab w:val="num" w:pos="3600"/>
+        </w:tabs>
+        <w:ind w:left="3600" w:hanging="360"/>
+      </w:pPr>
+      <w:rPr>
+        <w:rFonts w:ascii="Wingdings" w:hAnsi="Wingdings" w:hint="default"/>
+        <w:sz w:val="20"/>
+      </w:rPr>
+    </w:lvl>
+    <w:lvl w:ilvl="5" w:tentative="1">
+      <w:start w:val="1"/>
+      <w:numFmt w:val="bullet"/>
+      <w:lvlText w:val=""/>
+      <w:lvlJc w:val="left"/>
+      <w:pPr>
+        <w:tabs>
+          <w:tab w:val="num" w:pos="4320"/>
+        </w:tabs>
+        <w:ind w:left="4320" w:hanging="360"/>
+      </w:pPr>
+      <w:rPr>
+        <w:rFonts w:ascii="Wingdings" w:hAnsi="Wingdings" w:hint="default"/>
+        <w:sz w:val="20"/>
+      </w:rPr>
+    </w:lvl>
+    <w:lvl w:ilvl="6" w:tentative="1">
+      <w:start w:val="1"/>
+      <w:numFmt w:val="bullet"/>
+      <w:lvlText w:val=""/>
+      <w:lvlJc w:val="left"/>
+      <w:pPr>
+        <w:tabs>
+          <w:tab w:val="num" w:pos="5040"/>
+        </w:tabs>
+        <w:ind w:left="5040" w:hanging="360"/>
+      </w:pPr>
+      <w:rPr>
+        <w:rFonts w:ascii="Wingdings" w:hAnsi="Wingdings" w:hint="default"/>
+        <w:sz w:val="20"/>
+      </w:rPr>
+    </w:lvl>
+    <w:lvl w:ilvl="7" w:tentative="1">
+      <w:start w:val="1"/>
+      <w:numFmt w:val="bullet"/>
+      <w:lvlText w:val=""/>
+      <w:lvlJc w:val="left"/>
+      <w:pPr>
+        <w:tabs>
+          <w:tab w:val="num" w:pos="5760"/>
+        </w:tabs>
+        <w:ind w:left="5760" w:hanging="360"/>
+      </w:pPr>
+      <w:rPr>
+        <w:rFonts w:ascii="Wingdings" w:hAnsi="Wingdings" w:hint="default"/>
+        <w:sz w:val="20"/>
+      </w:rPr>
+    </w:lvl>
+    <w:lvl w:ilvl="8" w:tentative="1">
+      <w:start w:val="1"/>
+      <w:numFmt w:val="bullet"/>
+      <w:lvlText w:val=""/>
+      <w:lvlJc w:val="left"/>
+      <w:pPr>
+        <w:tabs>
+          <w:tab w:val="num" w:pos="6480"/>
+        </w:tabs>
+        <w:ind w:left="6480" w:hanging="360"/>
+      </w:pPr>
+      <w:rPr>
+        <w:rFonts w:ascii="Wingdings" w:hAnsi="Wingdings" w:hint="default"/>
+        <w:sz w:val="20"/>
+      </w:rPr>
+    </w:lvl>
+  </w:abstractNum>
   <w:num w:numId="1">
     <w:abstractNumId w:val="1"/>
   </w:num>
   <w:num w:numId="2">
     <w:abstractNumId w:val="0"/>
+  </w:num>
+  <w:num w:numId="3">
+    <w:abstractNumId w:val="2"/>
   </w:num>
 </w:numbering>
 </file>
@@ -2190,6 +4578,28 @@
     <w:name w:val="Normal"/>
     <w:qFormat/>
   </w:style>
+  <w:style w:type="paragraph" w:styleId="Heading2">
+    <w:name w:val="heading 2"/>
+    <w:basedOn w:val="Normal"/>
+    <w:next w:val="Normal"/>
+    <w:link w:val="Heading2Char"/>
+    <w:uiPriority w:val="9"/>
+    <w:unhideWhenUsed/>
+    <w:qFormat/>
+    <w:rsid w:val="003B17FD"/>
+    <w:pPr>
+      <w:keepNext/>
+      <w:keepLines/>
+      <w:spacing w:before="40" w:after="0"/>
+      <w:outlineLvl w:val="1"/>
+    </w:pPr>
+    <w:rPr>
+      <w:rFonts w:asciiTheme="majorHAnsi" w:eastAsiaTheme="majorEastAsia" w:hAnsiTheme="majorHAnsi" w:cstheme="majorBidi"/>
+      <w:color w:val="2F5496" w:themeColor="accent1" w:themeShade="BF"/>
+      <w:sz w:val="26"/>
+      <w:szCs w:val="26"/>
+    </w:rPr>
+  </w:style>
   <w:style w:type="paragraph" w:styleId="Heading5">
     <w:name w:val="heading 5"/>
     <w:basedOn w:val="Normal"/>
@@ -2307,6 +4717,46 @@
       <w:rFonts w:ascii="Courier New" w:eastAsia="Times New Roman" w:hAnsi="Courier New" w:cs="Courier New"/>
       <w:sz w:val="20"/>
       <w:szCs w:val="20"/>
+    </w:rPr>
+  </w:style>
+  <w:style w:type="character" w:customStyle="1" w:styleId="Heading2Char">
+    <w:name w:val="Heading 2 Char"/>
+    <w:basedOn w:val="DefaultParagraphFont"/>
+    <w:link w:val="Heading2"/>
+    <w:uiPriority w:val="9"/>
+    <w:rsid w:val="003B17FD"/>
+    <w:rPr>
+      <w:rFonts w:asciiTheme="majorHAnsi" w:eastAsiaTheme="majorEastAsia" w:hAnsiTheme="majorHAnsi" w:cstheme="majorBidi"/>
+      <w:color w:val="2F5496" w:themeColor="accent1" w:themeShade="BF"/>
+      <w:sz w:val="26"/>
+      <w:szCs w:val="26"/>
+    </w:rPr>
+  </w:style>
+  <w:style w:type="paragraph" w:styleId="NormalWeb">
+    <w:name w:val="Normal (Web)"/>
+    <w:basedOn w:val="Normal"/>
+    <w:uiPriority w:val="99"/>
+    <w:semiHidden/>
+    <w:unhideWhenUsed/>
+    <w:rsid w:val="00374842"/>
+    <w:pPr>
+      <w:spacing w:before="100" w:beforeAutospacing="1" w:after="100" w:afterAutospacing="1" w:line="240" w:lineRule="auto"/>
+    </w:pPr>
+    <w:rPr>
+      <w:rFonts w:ascii="Times New Roman" w:eastAsia="Times New Roman" w:hAnsi="Times New Roman" w:cs="Times New Roman"/>
+      <w:sz w:val="24"/>
+      <w:szCs w:val="24"/>
+    </w:rPr>
+  </w:style>
+  <w:style w:type="character" w:styleId="Strong">
+    <w:name w:val="Strong"/>
+    <w:basedOn w:val="DefaultParagraphFont"/>
+    <w:uiPriority w:val="22"/>
+    <w:qFormat/>
+    <w:rsid w:val="00374842"/>
+    <w:rPr>
+      <w:b/>
+      <w:bCs/>
     </w:rPr>
   </w:style>
 </w:styles>

</xml_diff>